<commit_message>
Inclusão do ponto no número do cabeçalho
</commit_message>
<xml_diff>
--- a/4.4 Caso de Teste - UC-01 Login.docx
+++ b/4.4 Caso de Teste - UC-01 Login.docx
@@ -2335,6 +2335,14 @@
               <w:b/>
             </w:rPr>
           </w:pPr>
+          <w:proofErr w:type="gramStart"/>
+          <w:r>
+            <w:rPr>
+              <w:b/>
+            </w:rPr>
+            <w:t>UC.</w:t>
+          </w:r>
+          <w:proofErr w:type="gramEnd"/>
           <w:r>
             <w:rPr>
               <w:b/>

</xml_diff>

<commit_message>
Ajustes nos casos de teste
</commit_message>
<xml_diff>
--- a/4.4 Caso de Teste - UC-01 Login.docx
+++ b/4.4 Caso de Teste - UC-01 Login.docx
@@ -3,8 +3,6 @@
 <w:document xmlns:wpc="http://schemas.microsoft.com/office/word/2010/wordprocessingCanvas" xmlns:mc="http://schemas.openxmlformats.org/markup-compatibility/2006" xmlns:o="urn:schemas-microsoft-com:office:office" xmlns:r="http://schemas.openxmlformats.org/officeDocument/2006/relationships" xmlns:m="http://schemas.openxmlformats.org/officeDocument/2006/math" xmlns:v="urn:schemas-microsoft-com:vml" xmlns:wp14="http://schemas.microsoft.com/office/word/2010/wordprocessingDrawing" xmlns:wp="http://schemas.openxmlformats.org/drawingml/2006/wordprocessingDrawing" xmlns:w10="urn:schemas-microsoft-com:office:word" xmlns:w="http://schemas.openxmlformats.org/wordprocessingml/2006/main" xmlns:w14="http://schemas.microsoft.com/office/word/2010/wordml" xmlns:wpg="http://schemas.microsoft.com/office/word/2010/wordprocessingGroup" xmlns:wpi="http://schemas.microsoft.com/office/word/2010/wordprocessingInk" xmlns:wne="http://schemas.microsoft.com/office/word/2006/wordml" xmlns:wps="http://schemas.microsoft.com/office/word/2010/wordprocessingShape" mc:Ignorable="w14 wp14">
   <w:body>
     <w:p>
-      <w:bookmarkStart w:id="0" w:name="_GoBack"/>
-      <w:bookmarkEnd w:id="0"/>
       <w:r>
         <w:rPr>
           <w:rFonts w:ascii="Arial" w:hAnsi="Arial" w:cs="Arial"/>
@@ -277,6 +275,8 @@
               </w:rPr>
               <w:t>se aplica.</w:t>
             </w:r>
+            <w:bookmarkStart w:id="0" w:name="_GoBack"/>
+            <w:bookmarkEnd w:id="0"/>
           </w:p>
         </w:tc>
       </w:tr>
@@ -297,16 +297,12 @@
               <w:rPr>
                 <w:rFonts w:ascii="Arial" w:hAnsi="Arial" w:cs="Arial"/>
                 <w:b/>
-                <w:sz w:val="18"/>
-                <w:szCs w:val="18"/>
-              </w:rPr>
-            </w:pPr>
-            <w:r>
-              <w:rPr>
-                <w:rFonts w:ascii="Arial" w:hAnsi="Arial" w:cs="Arial"/>
-                <w:b/>
-                <w:sz w:val="18"/>
-                <w:szCs w:val="18"/>
+              </w:rPr>
+            </w:pPr>
+            <w:r>
+              <w:rPr>
+                <w:rFonts w:ascii="Arial" w:hAnsi="Arial" w:cs="Arial"/>
+                <w:b/>
               </w:rPr>
               <w:t>ENTRADA1</w:t>
             </w:r>
@@ -327,16 +323,12 @@
               <w:rPr>
                 <w:rFonts w:ascii="Arial" w:hAnsi="Arial" w:cs="Arial"/>
                 <w:b/>
-                <w:sz w:val="18"/>
-                <w:szCs w:val="18"/>
-              </w:rPr>
-            </w:pPr>
-            <w:r>
-              <w:rPr>
-                <w:rFonts w:ascii="Arial" w:hAnsi="Arial" w:cs="Arial"/>
-                <w:b/>
-                <w:sz w:val="18"/>
-                <w:szCs w:val="18"/>
+              </w:rPr>
+            </w:pPr>
+            <w:r>
+              <w:rPr>
+                <w:rFonts w:ascii="Arial" w:hAnsi="Arial" w:cs="Arial"/>
+                <w:b/>
               </w:rPr>
               <w:t>ENTRADA2</w:t>
             </w:r>
@@ -357,27 +349,14 @@
               <w:rPr>
                 <w:rFonts w:ascii="Arial" w:hAnsi="Arial" w:cs="Arial"/>
                 <w:b/>
-                <w:sz w:val="18"/>
-                <w:szCs w:val="18"/>
-              </w:rPr>
-            </w:pPr>
-            <w:r>
-              <w:rPr>
-                <w:rFonts w:ascii="Arial" w:hAnsi="Arial" w:cs="Arial"/>
-                <w:b/>
-                <w:sz w:val="18"/>
-                <w:szCs w:val="18"/>
-              </w:rPr>
-              <w:t>ENTRADA</w:t>
-            </w:r>
-            <w:r>
-              <w:rPr>
-                <w:rFonts w:ascii="Arial" w:hAnsi="Arial" w:cs="Arial"/>
-                <w:b/>
-                <w:sz w:val="18"/>
-                <w:szCs w:val="18"/>
-              </w:rPr>
-              <w:t>3</w:t>
+              </w:rPr>
+            </w:pPr>
+            <w:r>
+              <w:rPr>
+                <w:rFonts w:ascii="Arial" w:hAnsi="Arial" w:cs="Arial"/>
+                <w:b/>
+              </w:rPr>
+              <w:t>ENTRADA3</w:t>
             </w:r>
           </w:p>
         </w:tc>
@@ -402,17 +381,13 @@
                 <w:rFonts w:ascii="Arial" w:hAnsi="Arial" w:cs="Arial"/>
                 <w:b/>
                 <w:bCs/>
-                <w:sz w:val="18"/>
-                <w:szCs w:val="18"/>
-              </w:rPr>
-            </w:pPr>
-            <w:r>
-              <w:rPr>
-                <w:rFonts w:ascii="Arial" w:hAnsi="Arial" w:cs="Arial"/>
-                <w:b/>
-                <w:bCs/>
-                <w:sz w:val="18"/>
-                <w:szCs w:val="18"/>
+              </w:rPr>
+            </w:pPr>
+            <w:r>
+              <w:rPr>
+                <w:rFonts w:ascii="Arial" w:hAnsi="Arial" w:cs="Arial"/>
+                <w:b/>
+                <w:bCs/>
               </w:rPr>
               <w:t>USUÁRIO</w:t>
             </w:r>
@@ -433,17 +408,13 @@
                 <w:rFonts w:ascii="Arial" w:hAnsi="Arial" w:cs="Arial"/>
                 <w:b/>
                 <w:bCs/>
-                <w:sz w:val="18"/>
-                <w:szCs w:val="18"/>
-              </w:rPr>
-            </w:pPr>
-            <w:r>
-              <w:rPr>
-                <w:rFonts w:ascii="Arial" w:hAnsi="Arial" w:cs="Arial"/>
-                <w:b/>
-                <w:bCs/>
-                <w:sz w:val="18"/>
-                <w:szCs w:val="18"/>
+              </w:rPr>
+            </w:pPr>
+            <w:r>
+              <w:rPr>
+                <w:rFonts w:ascii="Arial" w:hAnsi="Arial" w:cs="Arial"/>
+                <w:b/>
+                <w:bCs/>
               </w:rPr>
               <w:t>SENHA</w:t>
             </w:r>
@@ -464,29 +435,15 @@
                 <w:rFonts w:ascii="Arial" w:hAnsi="Arial" w:cs="Arial"/>
                 <w:b/>
                 <w:bCs/>
-                <w:sz w:val="18"/>
-                <w:szCs w:val="18"/>
-              </w:rPr>
-            </w:pPr>
-            <w:r>
-              <w:rPr>
-                <w:rFonts w:ascii="Arial" w:hAnsi="Arial" w:cs="Arial"/>
-                <w:b/>
-                <w:bCs/>
-                <w:sz w:val="18"/>
-                <w:szCs w:val="18"/>
-              </w:rPr>
-              <w:t xml:space="preserve">BOTÃO </w:t>
-            </w:r>
-            <w:r>
-              <w:rPr>
-                <w:rFonts w:ascii="Arial" w:hAnsi="Arial" w:cs="Arial"/>
-                <w:b/>
-                <w:bCs/>
-                <w:sz w:val="18"/>
-                <w:szCs w:val="18"/>
-              </w:rPr>
-              <w:t>LOGIN</w:t>
+              </w:rPr>
+            </w:pPr>
+            <w:r>
+              <w:rPr>
+                <w:rFonts w:ascii="Arial" w:hAnsi="Arial" w:cs="Arial"/>
+                <w:b/>
+                <w:bCs/>
+              </w:rPr>
+              <w:t>BOTÃO LOGIN</w:t>
             </w:r>
           </w:p>
         </w:tc>
@@ -616,16 +573,12 @@
               <w:rPr>
                 <w:rFonts w:ascii="Arial" w:hAnsi="Arial" w:cs="Arial"/>
                 <w:b/>
-                <w:sz w:val="18"/>
-                <w:szCs w:val="18"/>
-              </w:rPr>
-            </w:pPr>
-            <w:r>
-              <w:rPr>
-                <w:rFonts w:ascii="Arial" w:hAnsi="Arial" w:cs="Arial"/>
-                <w:b/>
-                <w:sz w:val="18"/>
-                <w:szCs w:val="18"/>
+              </w:rPr>
+            </w:pPr>
+            <w:r>
+              <w:rPr>
+                <w:rFonts w:ascii="Arial" w:hAnsi="Arial" w:cs="Arial"/>
+                <w:b/>
               </w:rPr>
               <w:t>TESTE No.</w:t>
             </w:r>
@@ -646,16 +599,12 @@
               <w:rPr>
                 <w:rFonts w:ascii="Arial" w:hAnsi="Arial" w:cs="Arial"/>
                 <w:b/>
-                <w:sz w:val="18"/>
-                <w:szCs w:val="18"/>
-              </w:rPr>
-            </w:pPr>
-            <w:r>
-              <w:rPr>
-                <w:rFonts w:ascii="Arial" w:hAnsi="Arial" w:cs="Arial"/>
-                <w:b/>
-                <w:sz w:val="18"/>
-                <w:szCs w:val="18"/>
+              </w:rPr>
+            </w:pPr>
+            <w:r>
+              <w:rPr>
+                <w:rFonts w:ascii="Arial" w:hAnsi="Arial" w:cs="Arial"/>
+                <w:b/>
               </w:rPr>
               <w:t>USUÁRIO</w:t>
             </w:r>
@@ -676,16 +625,12 @@
               <w:rPr>
                 <w:rFonts w:ascii="Arial" w:hAnsi="Arial" w:cs="Arial"/>
                 <w:b/>
-                <w:sz w:val="18"/>
-                <w:szCs w:val="18"/>
-              </w:rPr>
-            </w:pPr>
-            <w:r>
-              <w:rPr>
-                <w:rFonts w:ascii="Arial" w:hAnsi="Arial" w:cs="Arial"/>
-                <w:b/>
-                <w:sz w:val="18"/>
-                <w:szCs w:val="18"/>
+              </w:rPr>
+            </w:pPr>
+            <w:r>
+              <w:rPr>
+                <w:rFonts w:ascii="Arial" w:hAnsi="Arial" w:cs="Arial"/>
+                <w:b/>
               </w:rPr>
               <w:t>SENHA</w:t>
             </w:r>
@@ -706,16 +651,12 @@
               <w:rPr>
                 <w:rFonts w:ascii="Arial" w:hAnsi="Arial" w:cs="Arial"/>
                 <w:b/>
-                <w:sz w:val="18"/>
-                <w:szCs w:val="18"/>
-              </w:rPr>
-            </w:pPr>
-            <w:r>
-              <w:rPr>
-                <w:rFonts w:ascii="Arial" w:hAnsi="Arial" w:cs="Arial"/>
-                <w:b/>
-                <w:sz w:val="18"/>
-                <w:szCs w:val="18"/>
+              </w:rPr>
+            </w:pPr>
+            <w:r>
+              <w:rPr>
+                <w:rFonts w:ascii="Arial" w:hAnsi="Arial" w:cs="Arial"/>
+                <w:b/>
               </w:rPr>
               <w:t>BOTÃO</w:t>
             </w:r>
@@ -736,16 +677,12 @@
               <w:rPr>
                 <w:rFonts w:ascii="Arial" w:hAnsi="Arial" w:cs="Arial"/>
                 <w:b/>
-                <w:sz w:val="18"/>
-                <w:szCs w:val="18"/>
-              </w:rPr>
-            </w:pPr>
-            <w:r>
-              <w:rPr>
-                <w:rFonts w:ascii="Arial" w:hAnsi="Arial" w:cs="Arial"/>
-                <w:b/>
-                <w:sz w:val="18"/>
-                <w:szCs w:val="18"/>
+              </w:rPr>
+            </w:pPr>
+            <w:r>
+              <w:rPr>
+                <w:rFonts w:ascii="Arial" w:hAnsi="Arial" w:cs="Arial"/>
+                <w:b/>
               </w:rPr>
               <w:t>SAÍDA</w:t>
             </w:r>
@@ -757,16 +694,12 @@
               <w:rPr>
                 <w:rFonts w:ascii="Arial" w:hAnsi="Arial" w:cs="Arial"/>
                 <w:b/>
-                <w:sz w:val="18"/>
-                <w:szCs w:val="18"/>
-              </w:rPr>
-            </w:pPr>
-            <w:r>
-              <w:rPr>
-                <w:rFonts w:ascii="Arial" w:hAnsi="Arial" w:cs="Arial"/>
-                <w:b/>
-                <w:sz w:val="18"/>
-                <w:szCs w:val="18"/>
+              </w:rPr>
+            </w:pPr>
+            <w:r>
+              <w:rPr>
+                <w:rFonts w:ascii="Arial" w:hAnsi="Arial" w:cs="Arial"/>
+                <w:b/>
               </w:rPr>
               <w:t>ESPERADA</w:t>
             </w:r>
@@ -815,17 +748,13 @@
                 <w:rFonts w:ascii="Arial" w:hAnsi="Arial" w:cs="Arial"/>
                 <w:b/>
                 <w:bCs/>
-                <w:sz w:val="18"/>
-                <w:szCs w:val="18"/>
-              </w:rPr>
-            </w:pPr>
-            <w:r>
-              <w:rPr>
-                <w:rFonts w:ascii="Arial" w:hAnsi="Arial" w:cs="Arial"/>
-                <w:b/>
-                <w:bCs/>
-                <w:sz w:val="18"/>
-                <w:szCs w:val="18"/>
+              </w:rPr>
+            </w:pPr>
+            <w:r>
+              <w:rPr>
+                <w:rFonts w:ascii="Arial" w:hAnsi="Arial" w:cs="Arial"/>
+                <w:b/>
+                <w:bCs/>
               </w:rPr>
               <w:t>OTAVIO</w:t>
             </w:r>
@@ -843,17 +772,13 @@
                 <w:rFonts w:ascii="Arial" w:hAnsi="Arial" w:cs="Arial"/>
                 <w:b/>
                 <w:bCs/>
-                <w:sz w:val="18"/>
-                <w:szCs w:val="18"/>
-              </w:rPr>
-            </w:pPr>
-            <w:r>
-              <w:rPr>
-                <w:rFonts w:ascii="Arial" w:hAnsi="Arial" w:cs="Arial"/>
-                <w:b/>
-                <w:bCs/>
-                <w:sz w:val="18"/>
-                <w:szCs w:val="18"/>
+              </w:rPr>
+            </w:pPr>
+            <w:r>
+              <w:rPr>
+                <w:rFonts w:ascii="Arial" w:hAnsi="Arial" w:cs="Arial"/>
+                <w:b/>
+                <w:bCs/>
               </w:rPr>
               <w:t>OTAVIO123</w:t>
             </w:r>
@@ -871,17 +796,13 @@
                 <w:rFonts w:ascii="Arial" w:hAnsi="Arial" w:cs="Arial"/>
                 <w:b/>
                 <w:bCs/>
-                <w:sz w:val="18"/>
-                <w:szCs w:val="18"/>
-              </w:rPr>
-            </w:pPr>
-            <w:r>
-              <w:rPr>
-                <w:rFonts w:ascii="Arial" w:hAnsi="Arial" w:cs="Arial"/>
-                <w:b/>
-                <w:bCs/>
-                <w:sz w:val="18"/>
-                <w:szCs w:val="18"/>
+              </w:rPr>
+            </w:pPr>
+            <w:r>
+              <w:rPr>
+                <w:rFonts w:ascii="Arial" w:hAnsi="Arial" w:cs="Arial"/>
+                <w:b/>
+                <w:bCs/>
               </w:rPr>
               <w:t>LOGIN</w:t>
             </w:r>
@@ -899,17 +820,13 @@
                 <w:rFonts w:ascii="Arial" w:hAnsi="Arial" w:cs="Arial"/>
                 <w:b/>
                 <w:bCs/>
-                <w:sz w:val="18"/>
-                <w:szCs w:val="18"/>
-              </w:rPr>
-            </w:pPr>
-            <w:r>
-              <w:rPr>
-                <w:rFonts w:ascii="Arial" w:hAnsi="Arial" w:cs="Arial"/>
-                <w:b/>
-                <w:bCs/>
-                <w:sz w:val="18"/>
-                <w:szCs w:val="18"/>
+              </w:rPr>
+            </w:pPr>
+            <w:r>
+              <w:rPr>
+                <w:rFonts w:ascii="Arial" w:hAnsi="Arial" w:cs="Arial"/>
+                <w:b/>
+                <w:bCs/>
               </w:rPr>
               <w:t>SAIR DA TELA DE LOGIN E IR PARA A TELA INICIAL</w:t>
             </w:r>
@@ -934,6 +851,7 @@
                 <w:bCs/>
               </w:rPr>
             </w:pPr>
+            <w:proofErr w:type="gramStart"/>
             <w:r>
               <w:rPr>
                 <w:rFonts w:ascii="Arial" w:hAnsi="Arial" w:cs="Arial"/>
@@ -942,6 +860,7 @@
               </w:rPr>
               <w:t>2</w:t>
             </w:r>
+            <w:proofErr w:type="gramEnd"/>
           </w:p>
         </w:tc>
         <w:tc>
@@ -964,8 +883,6 @@
                 <w:rFonts w:ascii="Arial" w:hAnsi="Arial" w:cs="Arial"/>
                 <w:b/>
                 <w:bCs/>
-                <w:sz w:val="18"/>
-                <w:szCs w:val="18"/>
               </w:rPr>
               <w:t>OTAVIO</w:t>
             </w:r>
@@ -991,8 +908,6 @@
                 <w:rFonts w:ascii="Arial" w:hAnsi="Arial" w:cs="Arial"/>
                 <w:b/>
                 <w:bCs/>
-                <w:sz w:val="18"/>
-                <w:szCs w:val="18"/>
               </w:rPr>
               <w:t>OTAVIO12</w:t>
             </w:r>
@@ -1010,17 +925,13 @@
                 <w:rFonts w:ascii="Arial" w:hAnsi="Arial" w:cs="Arial"/>
                 <w:b/>
                 <w:bCs/>
-                <w:sz w:val="18"/>
-                <w:szCs w:val="18"/>
-              </w:rPr>
-            </w:pPr>
-            <w:r>
-              <w:rPr>
-                <w:rFonts w:ascii="Arial" w:hAnsi="Arial" w:cs="Arial"/>
-                <w:b/>
-                <w:bCs/>
-                <w:sz w:val="18"/>
-                <w:szCs w:val="18"/>
+              </w:rPr>
+            </w:pPr>
+            <w:r>
+              <w:rPr>
+                <w:rFonts w:ascii="Arial" w:hAnsi="Arial" w:cs="Arial"/>
+                <w:b/>
+                <w:bCs/>
               </w:rPr>
               <w:t>LOGIN</w:t>
             </w:r>
@@ -1038,29 +949,15 @@
                 <w:rFonts w:ascii="Arial" w:hAnsi="Arial" w:cs="Arial"/>
                 <w:b/>
                 <w:bCs/>
-                <w:sz w:val="18"/>
-                <w:szCs w:val="18"/>
-              </w:rPr>
-            </w:pPr>
-            <w:r>
-              <w:rPr>
-                <w:rFonts w:ascii="Arial" w:hAnsi="Arial" w:cs="Arial"/>
-                <w:b/>
-                <w:bCs/>
-                <w:sz w:val="18"/>
-                <w:szCs w:val="18"/>
-              </w:rPr>
-              <w:t xml:space="preserve">ERRO </w:t>
-            </w:r>
-            <w:r>
-              <w:rPr>
-                <w:rFonts w:ascii="Arial" w:hAnsi="Arial" w:cs="Arial"/>
-                <w:b/>
-                <w:bCs/>
-                <w:sz w:val="18"/>
-                <w:szCs w:val="18"/>
-              </w:rPr>
-              <w:t>DADOS INFORMADOS SÃO INVÁLIDOS</w:t>
+              </w:rPr>
+            </w:pPr>
+            <w:r>
+              <w:rPr>
+                <w:rFonts w:ascii="Arial" w:hAnsi="Arial" w:cs="Arial"/>
+                <w:b/>
+                <w:bCs/>
+              </w:rPr>
+              <w:t>ERRO DADOS INFORMADOS SÃO INVÁLIDOS</w:t>
             </w:r>
           </w:p>
         </w:tc>
@@ -1083,6 +980,7 @@
                 <w:bCs/>
               </w:rPr>
             </w:pPr>
+            <w:proofErr w:type="gramStart"/>
             <w:r>
               <w:rPr>
                 <w:rFonts w:ascii="Arial" w:hAnsi="Arial" w:cs="Arial"/>
@@ -1091,6 +989,7 @@
               </w:rPr>
               <w:t>3</w:t>
             </w:r>
+            <w:proofErr w:type="gramEnd"/>
           </w:p>
         </w:tc>
         <w:tc>
@@ -1105,17 +1004,13 @@
                 <w:rFonts w:ascii="Arial" w:hAnsi="Arial" w:cs="Arial"/>
                 <w:b/>
                 <w:bCs/>
-                <w:sz w:val="18"/>
-                <w:szCs w:val="18"/>
-              </w:rPr>
-            </w:pPr>
-            <w:r>
-              <w:rPr>
-                <w:rFonts w:ascii="Arial" w:hAnsi="Arial" w:cs="Arial"/>
-                <w:b/>
-                <w:bCs/>
-                <w:sz w:val="18"/>
-                <w:szCs w:val="18"/>
+              </w:rPr>
+            </w:pPr>
+            <w:r>
+              <w:rPr>
+                <w:rFonts w:ascii="Arial" w:hAnsi="Arial" w:cs="Arial"/>
+                <w:b/>
+                <w:bCs/>
               </w:rPr>
               <w:t>USER2</w:t>
             </w:r>
@@ -1133,8 +1028,6 @@
                 <w:rFonts w:ascii="Arial" w:hAnsi="Arial" w:cs="Arial"/>
                 <w:b/>
                 <w:bCs/>
-                <w:sz w:val="18"/>
-                <w:szCs w:val="18"/>
               </w:rPr>
             </w:pPr>
           </w:p>
@@ -1151,17 +1044,13 @@
                 <w:rFonts w:ascii="Arial" w:hAnsi="Arial" w:cs="Arial"/>
                 <w:b/>
                 <w:bCs/>
-                <w:sz w:val="18"/>
-                <w:szCs w:val="18"/>
-              </w:rPr>
-            </w:pPr>
-            <w:r>
-              <w:rPr>
-                <w:rFonts w:ascii="Arial" w:hAnsi="Arial" w:cs="Arial"/>
-                <w:b/>
-                <w:bCs/>
-                <w:sz w:val="18"/>
-                <w:szCs w:val="18"/>
+              </w:rPr>
+            </w:pPr>
+            <w:r>
+              <w:rPr>
+                <w:rFonts w:ascii="Arial" w:hAnsi="Arial" w:cs="Arial"/>
+                <w:b/>
+                <w:bCs/>
               </w:rPr>
               <w:t>LOGIN</w:t>
             </w:r>
@@ -1179,17 +1068,13 @@
                 <w:rFonts w:ascii="Arial" w:hAnsi="Arial" w:cs="Arial"/>
                 <w:b/>
                 <w:bCs/>
-                <w:sz w:val="18"/>
-                <w:szCs w:val="18"/>
-              </w:rPr>
-            </w:pPr>
-            <w:r>
-              <w:rPr>
-                <w:rFonts w:ascii="Arial" w:hAnsi="Arial" w:cs="Arial"/>
-                <w:b/>
-                <w:bCs/>
-                <w:sz w:val="18"/>
-                <w:szCs w:val="18"/>
+              </w:rPr>
+            </w:pPr>
+            <w:r>
+              <w:rPr>
+                <w:rFonts w:ascii="Arial" w:hAnsi="Arial" w:cs="Arial"/>
+                <w:b/>
+                <w:bCs/>
               </w:rPr>
               <w:t xml:space="preserve">ERRO CAMPO OBRIGATÓRIO NÃO INSERIDO </w:t>
             </w:r>
@@ -1214,6 +1099,7 @@
                 <w:bCs/>
               </w:rPr>
             </w:pPr>
+            <w:proofErr w:type="gramStart"/>
             <w:r>
               <w:rPr>
                 <w:rFonts w:ascii="Arial" w:hAnsi="Arial" w:cs="Arial"/>
@@ -1222,6 +1108,7 @@
               </w:rPr>
               <w:t>4</w:t>
             </w:r>
+            <w:proofErr w:type="gramEnd"/>
           </w:p>
         </w:tc>
         <w:tc>
@@ -1236,17 +1123,13 @@
                 <w:rFonts w:ascii="Arial" w:hAnsi="Arial" w:cs="Arial"/>
                 <w:b/>
                 <w:bCs/>
-                <w:sz w:val="18"/>
-                <w:szCs w:val="18"/>
-              </w:rPr>
-            </w:pPr>
-            <w:r>
-              <w:rPr>
-                <w:rFonts w:ascii="Arial" w:hAnsi="Arial" w:cs="Arial"/>
-                <w:b/>
-                <w:bCs/>
-                <w:sz w:val="18"/>
-                <w:szCs w:val="18"/>
+              </w:rPr>
+            </w:pPr>
+            <w:r>
+              <w:rPr>
+                <w:rFonts w:ascii="Arial" w:hAnsi="Arial" w:cs="Arial"/>
+                <w:b/>
+                <w:bCs/>
               </w:rPr>
               <w:t>USER3</w:t>
             </w:r>
@@ -1264,17 +1147,13 @@
                 <w:rFonts w:ascii="Arial" w:hAnsi="Arial" w:cs="Arial"/>
                 <w:b/>
                 <w:bCs/>
-                <w:sz w:val="18"/>
-                <w:szCs w:val="18"/>
-              </w:rPr>
-            </w:pPr>
-            <w:r>
-              <w:rPr>
-                <w:rFonts w:ascii="Arial" w:hAnsi="Arial" w:cs="Arial"/>
-                <w:b/>
-                <w:bCs/>
-                <w:sz w:val="18"/>
-                <w:szCs w:val="18"/>
+              </w:rPr>
+            </w:pPr>
+            <w:r>
+              <w:rPr>
+                <w:rFonts w:ascii="Arial" w:hAnsi="Arial" w:cs="Arial"/>
+                <w:b/>
+                <w:bCs/>
               </w:rPr>
               <w:t>BEL1</w:t>
             </w:r>
@@ -1283,8 +1162,6 @@
                 <w:rFonts w:ascii="Arial" w:hAnsi="Arial" w:cs="Arial"/>
                 <w:b/>
                 <w:bCs/>
-                <w:sz w:val="18"/>
-                <w:szCs w:val="18"/>
               </w:rPr>
               <w:t>23</w:t>
             </w:r>
@@ -1302,17 +1179,13 @@
                 <w:rFonts w:ascii="Arial" w:hAnsi="Arial" w:cs="Arial"/>
                 <w:b/>
                 <w:bCs/>
-                <w:sz w:val="18"/>
-                <w:szCs w:val="18"/>
-              </w:rPr>
-            </w:pPr>
-            <w:r>
-              <w:rPr>
-                <w:rFonts w:ascii="Arial" w:hAnsi="Arial" w:cs="Arial"/>
-                <w:b/>
-                <w:bCs/>
-                <w:sz w:val="18"/>
-                <w:szCs w:val="18"/>
+              </w:rPr>
+            </w:pPr>
+            <w:r>
+              <w:rPr>
+                <w:rFonts w:ascii="Arial" w:hAnsi="Arial" w:cs="Arial"/>
+                <w:b/>
+                <w:bCs/>
               </w:rPr>
               <w:t>LOGIN</w:t>
             </w:r>
@@ -1330,17 +1203,13 @@
                 <w:rFonts w:ascii="Arial" w:hAnsi="Arial" w:cs="Arial"/>
                 <w:b/>
                 <w:bCs/>
-                <w:sz w:val="18"/>
-                <w:szCs w:val="18"/>
-              </w:rPr>
-            </w:pPr>
-            <w:r>
-              <w:rPr>
-                <w:rFonts w:ascii="Arial" w:hAnsi="Arial" w:cs="Arial"/>
-                <w:b/>
-                <w:bCs/>
-                <w:sz w:val="18"/>
-                <w:szCs w:val="18"/>
+              </w:rPr>
+            </w:pPr>
+            <w:r>
+              <w:rPr>
+                <w:rFonts w:ascii="Arial" w:hAnsi="Arial" w:cs="Arial"/>
+                <w:b/>
+                <w:bCs/>
               </w:rPr>
               <w:t xml:space="preserve">ERRO </w:t>
             </w:r>
@@ -1349,8 +1218,6 @@
                 <w:rFonts w:ascii="Arial" w:hAnsi="Arial" w:cs="Arial"/>
                 <w:b/>
                 <w:bCs/>
-                <w:sz w:val="18"/>
-                <w:szCs w:val="18"/>
               </w:rPr>
               <w:t>USUÁRIO BLOQUEADO</w:t>
             </w:r>
@@ -1399,17 +1266,13 @@
                 <w:rFonts w:ascii="Arial" w:hAnsi="Arial" w:cs="Arial"/>
                 <w:b/>
                 <w:bCs/>
-                <w:sz w:val="18"/>
-                <w:szCs w:val="18"/>
-              </w:rPr>
-            </w:pPr>
-            <w:r>
-              <w:rPr>
-                <w:rFonts w:ascii="Arial" w:hAnsi="Arial" w:cs="Arial"/>
-                <w:b/>
-                <w:bCs/>
-                <w:sz w:val="18"/>
-                <w:szCs w:val="18"/>
+              </w:rPr>
+            </w:pPr>
+            <w:r>
+              <w:rPr>
+                <w:rFonts w:ascii="Arial" w:hAnsi="Arial" w:cs="Arial"/>
+                <w:b/>
+                <w:bCs/>
               </w:rPr>
               <w:t>OTAVIO</w:t>
             </w:r>
@@ -1427,17 +1290,13 @@
                 <w:rFonts w:ascii="Arial" w:hAnsi="Arial" w:cs="Arial"/>
                 <w:b/>
                 <w:bCs/>
-                <w:sz w:val="18"/>
-                <w:szCs w:val="18"/>
-              </w:rPr>
-            </w:pPr>
-            <w:r>
-              <w:rPr>
-                <w:rFonts w:ascii="Arial" w:hAnsi="Arial" w:cs="Arial"/>
-                <w:b/>
-                <w:bCs/>
-                <w:sz w:val="18"/>
-                <w:szCs w:val="18"/>
+              </w:rPr>
+            </w:pPr>
+            <w:r>
+              <w:rPr>
+                <w:rFonts w:ascii="Arial" w:hAnsi="Arial" w:cs="Arial"/>
+                <w:b/>
+                <w:bCs/>
               </w:rPr>
               <w:t>OTAVIO1234</w:t>
             </w:r>
@@ -1455,17 +1314,13 @@
                 <w:rFonts w:ascii="Arial" w:hAnsi="Arial" w:cs="Arial"/>
                 <w:b/>
                 <w:bCs/>
-                <w:sz w:val="18"/>
-                <w:szCs w:val="18"/>
-              </w:rPr>
-            </w:pPr>
-            <w:r>
-              <w:rPr>
-                <w:rFonts w:ascii="Arial" w:hAnsi="Arial" w:cs="Arial"/>
-                <w:b/>
-                <w:bCs/>
-                <w:sz w:val="18"/>
-                <w:szCs w:val="18"/>
+              </w:rPr>
+            </w:pPr>
+            <w:r>
+              <w:rPr>
+                <w:rFonts w:ascii="Arial" w:hAnsi="Arial" w:cs="Arial"/>
+                <w:b/>
+                <w:bCs/>
               </w:rPr>
               <w:t>LOGIN</w:t>
             </w:r>
@@ -1483,17 +1338,13 @@
                 <w:rFonts w:ascii="Arial" w:hAnsi="Arial" w:cs="Arial"/>
                 <w:b/>
                 <w:bCs/>
-                <w:sz w:val="18"/>
-                <w:szCs w:val="18"/>
-              </w:rPr>
-            </w:pPr>
-            <w:r>
-              <w:rPr>
-                <w:rFonts w:ascii="Arial" w:hAnsi="Arial" w:cs="Arial"/>
-                <w:b/>
-                <w:bCs/>
-                <w:sz w:val="18"/>
-                <w:szCs w:val="18"/>
+              </w:rPr>
+            </w:pPr>
+            <w:r>
+              <w:rPr>
+                <w:rFonts w:ascii="Arial" w:hAnsi="Arial" w:cs="Arial"/>
+                <w:b/>
+                <w:bCs/>
               </w:rPr>
               <w:t xml:space="preserve">ERRO </w:t>
             </w:r>
@@ -1502,11 +1353,19 @@
                 <w:rFonts w:ascii="Arial" w:hAnsi="Arial" w:cs="Arial"/>
                 <w:b/>
                 <w:color w:val="000000" w:themeColor="text1"/>
-                <w:sz w:val="18"/>
-                <w:szCs w:val="18"/>
-              </w:rPr>
-              <w:t>LIMITE MÁXIMO DE TENTATIVAS DE ACESSO COM SENHA INVÁLIDA EXCEDIDO</w:t>
-            </w:r>
+              </w:rPr>
+              <w:t xml:space="preserve">LIMITE MÁXIMO DE TENTATIVAS DE ACESSO COM SENHA </w:t>
+            </w:r>
+            <w:proofErr w:type="gramStart"/>
+            <w:r>
+              <w:rPr>
+                <w:rFonts w:ascii="Arial" w:hAnsi="Arial" w:cs="Arial"/>
+                <w:b/>
+                <w:color w:val="000000" w:themeColor="text1"/>
+              </w:rPr>
+              <w:t>INVÁLIDA EXCEDIDO</w:t>
+            </w:r>
+            <w:proofErr w:type="gramEnd"/>
           </w:p>
         </w:tc>
       </w:tr>
@@ -1552,17 +1411,13 @@
                 <w:rFonts w:ascii="Arial" w:hAnsi="Arial" w:cs="Arial"/>
                 <w:b/>
                 <w:bCs/>
-                <w:sz w:val="18"/>
-                <w:szCs w:val="18"/>
-              </w:rPr>
-            </w:pPr>
-            <w:r>
-              <w:rPr>
-                <w:rFonts w:ascii="Arial" w:hAnsi="Arial" w:cs="Arial"/>
-                <w:b/>
-                <w:bCs/>
-                <w:sz w:val="18"/>
-                <w:szCs w:val="18"/>
+              </w:rPr>
+            </w:pPr>
+            <w:r>
+              <w:rPr>
+                <w:rFonts w:ascii="Arial" w:hAnsi="Arial" w:cs="Arial"/>
+                <w:b/>
+                <w:bCs/>
               </w:rPr>
               <w:t>-</w:t>
             </w:r>
@@ -1580,17 +1435,13 @@
                 <w:rFonts w:ascii="Arial" w:hAnsi="Arial" w:cs="Arial"/>
                 <w:b/>
                 <w:bCs/>
-                <w:sz w:val="18"/>
-                <w:szCs w:val="18"/>
-              </w:rPr>
-            </w:pPr>
-            <w:r>
-              <w:rPr>
-                <w:rFonts w:ascii="Arial" w:hAnsi="Arial" w:cs="Arial"/>
-                <w:b/>
-                <w:bCs/>
-                <w:sz w:val="18"/>
-                <w:szCs w:val="18"/>
+              </w:rPr>
+            </w:pPr>
+            <w:r>
+              <w:rPr>
+                <w:rFonts w:ascii="Arial" w:hAnsi="Arial" w:cs="Arial"/>
+                <w:b/>
+                <w:bCs/>
               </w:rPr>
               <w:t>-</w:t>
             </w:r>
@@ -1608,17 +1459,13 @@
                 <w:rFonts w:ascii="Arial" w:hAnsi="Arial" w:cs="Arial"/>
                 <w:b/>
                 <w:bCs/>
-                <w:sz w:val="18"/>
-                <w:szCs w:val="18"/>
-              </w:rPr>
-            </w:pPr>
-            <w:r>
-              <w:rPr>
-                <w:rFonts w:ascii="Arial" w:hAnsi="Arial" w:cs="Arial"/>
-                <w:b/>
-                <w:bCs/>
-                <w:sz w:val="18"/>
-                <w:szCs w:val="18"/>
+              </w:rPr>
+            </w:pPr>
+            <w:r>
+              <w:rPr>
+                <w:rFonts w:ascii="Arial" w:hAnsi="Arial" w:cs="Arial"/>
+                <w:b/>
+                <w:bCs/>
               </w:rPr>
               <w:t>LOGIN</w:t>
             </w:r>
@@ -1636,17 +1483,13 @@
                 <w:rFonts w:ascii="Arial" w:hAnsi="Arial" w:cs="Arial"/>
                 <w:b/>
                 <w:bCs/>
-                <w:sz w:val="18"/>
-                <w:szCs w:val="18"/>
-              </w:rPr>
-            </w:pPr>
-            <w:r>
-              <w:rPr>
-                <w:rFonts w:ascii="Arial" w:hAnsi="Arial" w:cs="Arial"/>
-                <w:b/>
-                <w:bCs/>
-                <w:sz w:val="18"/>
-                <w:szCs w:val="18"/>
+              </w:rPr>
+            </w:pPr>
+            <w:r>
+              <w:rPr>
+                <w:rFonts w:ascii="Arial" w:hAnsi="Arial" w:cs="Arial"/>
+                <w:b/>
+                <w:bCs/>
               </w:rPr>
               <w:t>ERRO CAMPO EM BRANCO</w:t>
             </w:r>

</xml_diff>

<commit_message>
Ajuste nos casos de teste 1 ao 8
</commit_message>
<xml_diff>
--- a/4.4 Caso de Teste - UC-01 Login.docx
+++ b/4.4 Caso de Teste - UC-01 Login.docx
@@ -2,10 +2,7 @@
 <file path=word/document.xml><?xml version="1.0" encoding="utf-8"?>
 <w:document xmlns:wpc="http://schemas.microsoft.com/office/word/2010/wordprocessingCanvas" xmlns:mc="http://schemas.openxmlformats.org/markup-compatibility/2006" xmlns:o="urn:schemas-microsoft-com:office:office" xmlns:r="http://schemas.openxmlformats.org/officeDocument/2006/relationships" xmlns:m="http://schemas.openxmlformats.org/officeDocument/2006/math" xmlns:v="urn:schemas-microsoft-com:vml" xmlns:wp14="http://schemas.microsoft.com/office/word/2010/wordprocessingDrawing" xmlns:wp="http://schemas.openxmlformats.org/drawingml/2006/wordprocessingDrawing" xmlns:w10="urn:schemas-microsoft-com:office:word" xmlns:w="http://schemas.openxmlformats.org/wordprocessingml/2006/main" xmlns:w14="http://schemas.microsoft.com/office/word/2010/wordml" xmlns:wpg="http://schemas.microsoft.com/office/word/2010/wordprocessingGroup" xmlns:wpi="http://schemas.microsoft.com/office/word/2010/wordprocessingInk" xmlns:wne="http://schemas.microsoft.com/office/word/2006/wordml" xmlns:wps="http://schemas.microsoft.com/office/word/2010/wordprocessingShape" mc:Ignorable="w14 wp14">
   <w:body>
-    <w:p>
-      <w:bookmarkStart w:id="0" w:name="_GoBack"/>
-      <w:bookmarkEnd w:id="0"/>
-    </w:p>
+    <w:p/>
     <w:p>
       <w:pPr>
         <w:rPr>
@@ -147,7 +144,35 @@
                 <w:b/>
                 <w:bCs/>
               </w:rPr>
-              <w:t>Teste do botão LOGIN</w:t>
+              <w:t>Teste do botão</w:t>
+            </w:r>
+            <w:r>
+              <w:rPr>
+                <w:rFonts w:ascii="Arial" w:hAnsi="Arial" w:cs="Arial"/>
+                <w:b/>
+                <w:bCs/>
+              </w:rPr>
+              <w:t>:</w:t>
+            </w:r>
+          </w:p>
+          <w:p>
+            <w:pPr>
+              <w:pStyle w:val="Cabealho"/>
+              <w:rPr>
+                <w:rFonts w:ascii="Arial" w:hAnsi="Arial" w:cs="Arial"/>
+                <w:b/>
+                <w:bCs/>
+              </w:rPr>
+            </w:pPr>
+            <w:bookmarkStart w:id="0" w:name="_GoBack"/>
+            <w:bookmarkEnd w:id="0"/>
+            <w:r>
+              <w:rPr>
+                <w:rFonts w:ascii="Arial" w:hAnsi="Arial" w:cs="Arial"/>
+                <w:b/>
+                <w:bCs/>
+              </w:rPr>
+              <w:t xml:space="preserve"> LOGIN</w:t>
             </w:r>
           </w:p>
         </w:tc>
@@ -245,8 +270,24 @@
                 <w:rFonts w:ascii="Arial" w:hAnsi="Arial" w:cs="Arial"/>
                 <w:b/>
               </w:rPr>
-              <w:t>ENTRADA1</w:t>
-            </w:r>
+              <w:t>ENTRADA</w:t>
+            </w:r>
+            <w:r>
+              <w:rPr>
+                <w:rFonts w:ascii="Arial" w:hAnsi="Arial" w:cs="Arial"/>
+                <w:b/>
+              </w:rPr>
+              <w:t xml:space="preserve"> </w:t>
+            </w:r>
+            <w:proofErr w:type="gramStart"/>
+            <w:r>
+              <w:rPr>
+                <w:rFonts w:ascii="Arial" w:hAnsi="Arial" w:cs="Arial"/>
+                <w:b/>
+              </w:rPr>
+              <w:t>1</w:t>
+            </w:r>
+            <w:proofErr w:type="gramEnd"/>
           </w:p>
         </w:tc>
         <w:tc>
@@ -271,8 +312,24 @@
                 <w:rFonts w:ascii="Arial" w:hAnsi="Arial" w:cs="Arial"/>
                 <w:b/>
               </w:rPr>
-              <w:t>ENTRADA2</w:t>
-            </w:r>
+              <w:t>ENTRADA</w:t>
+            </w:r>
+            <w:r>
+              <w:rPr>
+                <w:rFonts w:ascii="Arial" w:hAnsi="Arial" w:cs="Arial"/>
+                <w:b/>
+              </w:rPr>
+              <w:t xml:space="preserve"> </w:t>
+            </w:r>
+            <w:proofErr w:type="gramStart"/>
+            <w:r>
+              <w:rPr>
+                <w:rFonts w:ascii="Arial" w:hAnsi="Arial" w:cs="Arial"/>
+                <w:b/>
+              </w:rPr>
+              <w:t>2</w:t>
+            </w:r>
+            <w:proofErr w:type="gramEnd"/>
           </w:p>
         </w:tc>
         <w:tc>
@@ -297,8 +354,24 @@
                 <w:rFonts w:ascii="Arial" w:hAnsi="Arial" w:cs="Arial"/>
                 <w:b/>
               </w:rPr>
-              <w:t>ENTRADA3</w:t>
-            </w:r>
+              <w:t>ENTRADA</w:t>
+            </w:r>
+            <w:r>
+              <w:rPr>
+                <w:rFonts w:ascii="Arial" w:hAnsi="Arial" w:cs="Arial"/>
+                <w:b/>
+              </w:rPr>
+              <w:t xml:space="preserve"> </w:t>
+            </w:r>
+            <w:proofErr w:type="gramStart"/>
+            <w:r>
+              <w:rPr>
+                <w:rFonts w:ascii="Arial" w:hAnsi="Arial" w:cs="Arial"/>
+                <w:b/>
+              </w:rPr>
+              <w:t>3</w:t>
+            </w:r>
+            <w:proofErr w:type="gramEnd"/>
           </w:p>
         </w:tc>
       </w:tr>
@@ -324,6 +397,17 @@
                 <w:bCs/>
               </w:rPr>
             </w:pPr>
+          </w:p>
+          <w:p>
+            <w:pPr>
+              <w:pStyle w:val="Cabealho"/>
+              <w:jc w:val="center"/>
+              <w:rPr>
+                <w:rFonts w:ascii="Arial" w:hAnsi="Arial" w:cs="Arial"/>
+                <w:b/>
+                <w:bCs/>
+              </w:rPr>
+            </w:pPr>
             <w:r>
               <w:rPr>
                 <w:rFonts w:ascii="Arial" w:hAnsi="Arial" w:cs="Arial"/>
@@ -332,6 +416,17 @@
               </w:rPr>
               <w:t>USUÁRIO</w:t>
             </w:r>
+          </w:p>
+          <w:p>
+            <w:pPr>
+              <w:pStyle w:val="Cabealho"/>
+              <w:jc w:val="center"/>
+              <w:rPr>
+                <w:rFonts w:ascii="Arial" w:hAnsi="Arial" w:cs="Arial"/>
+                <w:b/>
+                <w:bCs/>
+              </w:rPr>
+            </w:pPr>
           </w:p>
         </w:tc>
         <w:tc>
@@ -351,6 +446,17 @@
                 <w:bCs/>
               </w:rPr>
             </w:pPr>
+          </w:p>
+          <w:p>
+            <w:pPr>
+              <w:pStyle w:val="Cabealho"/>
+              <w:jc w:val="center"/>
+              <w:rPr>
+                <w:rFonts w:ascii="Arial" w:hAnsi="Arial" w:cs="Arial"/>
+                <w:b/>
+                <w:bCs/>
+              </w:rPr>
+            </w:pPr>
             <w:r>
               <w:rPr>
                 <w:rFonts w:ascii="Arial" w:hAnsi="Arial" w:cs="Arial"/>
@@ -368,6 +474,17 @@
               <w:bottom w:val="single" w:sz="4" w:space="0" w:color="auto"/>
             </w:tcBorders>
           </w:tcPr>
+          <w:p>
+            <w:pPr>
+              <w:spacing w:after="0" w:line="240" w:lineRule="auto"/>
+              <w:jc w:val="center"/>
+              <w:rPr>
+                <w:rFonts w:ascii="Arial" w:hAnsi="Arial" w:cs="Arial"/>
+                <w:b/>
+                <w:bCs/>
+              </w:rPr>
+            </w:pPr>
+          </w:p>
           <w:p>
             <w:pPr>
               <w:spacing w:after="0" w:line="240" w:lineRule="auto"/>
@@ -459,7 +576,51 @@
                 <w:b/>
                 <w:bCs/>
               </w:rPr>
-              <w:t>LOGAR NO SISTEMA e MENSAGEM DE ERRO.</w:t>
+              <w:t>TELA INICIAL DO SISTEMA</w:t>
+            </w:r>
+          </w:p>
+          <w:p>
+            <w:pPr>
+              <w:spacing w:after="0" w:line="240" w:lineRule="auto"/>
+              <w:rPr>
+                <w:rFonts w:ascii="Arial" w:hAnsi="Arial" w:cs="Arial"/>
+                <w:b/>
+                <w:bCs/>
+              </w:rPr>
+            </w:pPr>
+            <w:r>
+              <w:rPr>
+                <w:rFonts w:ascii="Arial" w:hAnsi="Arial" w:cs="Arial"/>
+                <w:b/>
+                <w:bCs/>
+              </w:rPr>
+              <w:t>V</w:t>
+            </w:r>
+            <w:r>
+              <w:rPr>
+                <w:rFonts w:ascii="Arial" w:hAnsi="Arial" w:cs="Arial"/>
+                <w:b/>
+                <w:bCs/>
+              </w:rPr>
+              <w:t>ALIDAÇÃO DE CAMPOS OBRIGATÓRIOS</w:t>
+            </w:r>
+          </w:p>
+          <w:p>
+            <w:pPr>
+              <w:pStyle w:val="Cabealho"/>
+              <w:rPr>
+                <w:rFonts w:ascii="Arial" w:hAnsi="Arial" w:cs="Arial"/>
+                <w:b/>
+                <w:bCs/>
+              </w:rPr>
+            </w:pPr>
+            <w:r>
+              <w:rPr>
+                <w:rFonts w:ascii="Arial" w:hAnsi="Arial" w:cs="Arial"/>
+                <w:b/>
+                <w:bCs/>
+              </w:rPr>
+              <w:t>VALIDAÇÃO DE DADOS INVÁLIDOS</w:t>
             </w:r>
           </w:p>
         </w:tc>
@@ -493,10 +654,10 @@
       </w:tblPr>
       <w:tblGrid>
         <w:gridCol w:w="851"/>
-        <w:gridCol w:w="992"/>
-        <w:gridCol w:w="1276"/>
         <w:gridCol w:w="1134"/>
-        <w:gridCol w:w="4961"/>
+        <w:gridCol w:w="1559"/>
+        <w:gridCol w:w="993"/>
+        <w:gridCol w:w="4677"/>
       </w:tblGrid>
       <w:tr>
         <w:tc>
@@ -514,66 +675,18 @@
               <w:rPr>
                 <w:rFonts w:ascii="Arial" w:hAnsi="Arial" w:cs="Arial"/>
                 <w:b/>
-              </w:rPr>
-            </w:pPr>
-            <w:r>
-              <w:rPr>
-                <w:rFonts w:ascii="Arial" w:hAnsi="Arial" w:cs="Arial"/>
-                <w:b/>
+                <w:sz w:val="18"/>
+                <w:szCs w:val="18"/>
+              </w:rPr>
+            </w:pPr>
+            <w:r>
+              <w:rPr>
+                <w:rFonts w:ascii="Arial" w:hAnsi="Arial" w:cs="Arial"/>
+                <w:b/>
+                <w:sz w:val="18"/>
+                <w:szCs w:val="18"/>
               </w:rPr>
               <w:t>TESTE No.</w:t>
-            </w:r>
-          </w:p>
-        </w:tc>
-        <w:tc>
-          <w:tcPr>
-            <w:tcW w:w="992" w:type="dxa"/>
-            <w:tcBorders>
-              <w:bottom w:val="single" w:sz="4" w:space="0" w:color="auto"/>
-            </w:tcBorders>
-            <w:shd w:val="clear" w:color="auto" w:fill="BFBFBF" w:themeFill="background1" w:themeFillShade="BF"/>
-          </w:tcPr>
-          <w:p>
-            <w:pPr>
-              <w:pStyle w:val="Cabealho"/>
-              <w:jc w:val="center"/>
-              <w:rPr>
-                <w:rFonts w:ascii="Arial" w:hAnsi="Arial" w:cs="Arial"/>
-                <w:b/>
-              </w:rPr>
-            </w:pPr>
-            <w:r>
-              <w:rPr>
-                <w:rFonts w:ascii="Arial" w:hAnsi="Arial" w:cs="Arial"/>
-                <w:b/>
-              </w:rPr>
-              <w:t>USUÁRIO</w:t>
-            </w:r>
-          </w:p>
-        </w:tc>
-        <w:tc>
-          <w:tcPr>
-            <w:tcW w:w="1276" w:type="dxa"/>
-            <w:tcBorders>
-              <w:bottom w:val="single" w:sz="4" w:space="0" w:color="auto"/>
-            </w:tcBorders>
-            <w:shd w:val="clear" w:color="auto" w:fill="BFBFBF" w:themeFill="background1" w:themeFillShade="BF"/>
-          </w:tcPr>
-          <w:p>
-            <w:pPr>
-              <w:pStyle w:val="Cabealho"/>
-              <w:jc w:val="center"/>
-              <w:rPr>
-                <w:rFonts w:ascii="Arial" w:hAnsi="Arial" w:cs="Arial"/>
-                <w:b/>
-              </w:rPr>
-            </w:pPr>
-            <w:r>
-              <w:rPr>
-                <w:rFonts w:ascii="Arial" w:hAnsi="Arial" w:cs="Arial"/>
-                <w:b/>
-              </w:rPr>
-              <w:t>SENHA</w:t>
             </w:r>
           </w:p>
         </w:tc>
@@ -592,20 +705,24 @@
               <w:rPr>
                 <w:rFonts w:ascii="Arial" w:hAnsi="Arial" w:cs="Arial"/>
                 <w:b/>
-              </w:rPr>
-            </w:pPr>
-            <w:r>
-              <w:rPr>
-                <w:rFonts w:ascii="Arial" w:hAnsi="Arial" w:cs="Arial"/>
-                <w:b/>
-              </w:rPr>
-              <w:t>BOTÃO</w:t>
-            </w:r>
-          </w:p>
-        </w:tc>
-        <w:tc>
-          <w:tcPr>
-            <w:tcW w:w="4961" w:type="dxa"/>
+                <w:sz w:val="18"/>
+                <w:szCs w:val="18"/>
+              </w:rPr>
+            </w:pPr>
+            <w:r>
+              <w:rPr>
+                <w:rFonts w:ascii="Arial" w:hAnsi="Arial" w:cs="Arial"/>
+                <w:b/>
+                <w:sz w:val="18"/>
+                <w:szCs w:val="18"/>
+              </w:rPr>
+              <w:t>USUÁRIO</w:t>
+            </w:r>
+          </w:p>
+        </w:tc>
+        <w:tc>
+          <w:tcPr>
+            <w:tcW w:w="1559" w:type="dxa"/>
             <w:tcBorders>
               <w:bottom w:val="single" w:sz="4" w:space="0" w:color="auto"/>
             </w:tcBorders>
@@ -618,12 +735,76 @@
               <w:rPr>
                 <w:rFonts w:ascii="Arial" w:hAnsi="Arial" w:cs="Arial"/>
                 <w:b/>
-              </w:rPr>
-            </w:pPr>
-            <w:r>
-              <w:rPr>
-                <w:rFonts w:ascii="Arial" w:hAnsi="Arial" w:cs="Arial"/>
-                <w:b/>
+                <w:sz w:val="18"/>
+                <w:szCs w:val="18"/>
+              </w:rPr>
+            </w:pPr>
+            <w:r>
+              <w:rPr>
+                <w:rFonts w:ascii="Arial" w:hAnsi="Arial" w:cs="Arial"/>
+                <w:b/>
+                <w:sz w:val="18"/>
+                <w:szCs w:val="18"/>
+              </w:rPr>
+              <w:t>SENHA</w:t>
+            </w:r>
+          </w:p>
+        </w:tc>
+        <w:tc>
+          <w:tcPr>
+            <w:tcW w:w="993" w:type="dxa"/>
+            <w:tcBorders>
+              <w:bottom w:val="single" w:sz="4" w:space="0" w:color="auto"/>
+            </w:tcBorders>
+            <w:shd w:val="clear" w:color="auto" w:fill="BFBFBF" w:themeFill="background1" w:themeFillShade="BF"/>
+          </w:tcPr>
+          <w:p>
+            <w:pPr>
+              <w:pStyle w:val="Cabealho"/>
+              <w:jc w:val="center"/>
+              <w:rPr>
+                <w:rFonts w:ascii="Arial" w:hAnsi="Arial" w:cs="Arial"/>
+                <w:b/>
+                <w:sz w:val="18"/>
+                <w:szCs w:val="18"/>
+              </w:rPr>
+            </w:pPr>
+            <w:r>
+              <w:rPr>
+                <w:rFonts w:ascii="Arial" w:hAnsi="Arial" w:cs="Arial"/>
+                <w:b/>
+                <w:sz w:val="18"/>
+                <w:szCs w:val="18"/>
+              </w:rPr>
+              <w:t>BOTÃO</w:t>
+            </w:r>
+          </w:p>
+        </w:tc>
+        <w:tc>
+          <w:tcPr>
+            <w:tcW w:w="4677" w:type="dxa"/>
+            <w:tcBorders>
+              <w:bottom w:val="single" w:sz="4" w:space="0" w:color="auto"/>
+            </w:tcBorders>
+            <w:shd w:val="clear" w:color="auto" w:fill="BFBFBF" w:themeFill="background1" w:themeFillShade="BF"/>
+          </w:tcPr>
+          <w:p>
+            <w:pPr>
+              <w:pStyle w:val="Cabealho"/>
+              <w:jc w:val="center"/>
+              <w:rPr>
+                <w:rFonts w:ascii="Arial" w:hAnsi="Arial" w:cs="Arial"/>
+                <w:b/>
+                <w:sz w:val="18"/>
+                <w:szCs w:val="18"/>
+              </w:rPr>
+            </w:pPr>
+            <w:r>
+              <w:rPr>
+                <w:rFonts w:ascii="Arial" w:hAnsi="Arial" w:cs="Arial"/>
+                <w:b/>
+                <w:sz w:val="18"/>
+                <w:szCs w:val="18"/>
               </w:rPr>
               <w:t>SAÍDA</w:t>
             </w:r>
@@ -635,12 +816,16 @@
               <w:rPr>
                 <w:rFonts w:ascii="Arial" w:hAnsi="Arial" w:cs="Arial"/>
                 <w:b/>
-              </w:rPr>
-            </w:pPr>
-            <w:r>
-              <w:rPr>
-                <w:rFonts w:ascii="Arial" w:hAnsi="Arial" w:cs="Arial"/>
-                <w:b/>
+                <w:sz w:val="18"/>
+                <w:szCs w:val="18"/>
+              </w:rPr>
+            </w:pPr>
+            <w:r>
+              <w:rPr>
+                <w:rFonts w:ascii="Arial" w:hAnsi="Arial" w:cs="Arial"/>
+                <w:b/>
+                <w:sz w:val="18"/>
+                <w:szCs w:val="18"/>
               </w:rPr>
               <w:t>ESPERADA</w:t>
             </w:r>
@@ -661,16 +846,18 @@
               <w:jc w:val="center"/>
               <w:rPr>
                 <w:rFonts w:ascii="Arial" w:hAnsi="Arial" w:cs="Arial"/>
-                <w:b/>
-                <w:bCs/>
+                <w:bCs/>
+                <w:sz w:val="18"/>
+                <w:szCs w:val="18"/>
               </w:rPr>
             </w:pPr>
             <w:proofErr w:type="gramStart"/>
             <w:r>
               <w:rPr>
                 <w:rFonts w:ascii="Arial" w:hAnsi="Arial" w:cs="Arial"/>
-                <w:b/>
-                <w:bCs/>
+                <w:bCs/>
+                <w:sz w:val="18"/>
+                <w:szCs w:val="18"/>
               </w:rPr>
               <w:t>1</w:t>
             </w:r>
@@ -679,23 +866,25 @@
         </w:tc>
         <w:tc>
           <w:tcPr>
-            <w:tcW w:w="992" w:type="dxa"/>
-          </w:tcPr>
-          <w:p>
-            <w:pPr>
-              <w:pStyle w:val="Cabealho"/>
-              <w:jc w:val="center"/>
-              <w:rPr>
-                <w:rFonts w:ascii="Arial" w:hAnsi="Arial" w:cs="Arial"/>
-                <w:b/>
-                <w:bCs/>
-              </w:rPr>
-            </w:pPr>
-            <w:r>
-              <w:rPr>
-                <w:rFonts w:ascii="Arial" w:hAnsi="Arial" w:cs="Arial"/>
-                <w:b/>
-                <w:bCs/>
+            <w:tcW w:w="1134" w:type="dxa"/>
+          </w:tcPr>
+          <w:p>
+            <w:pPr>
+              <w:pStyle w:val="Cabealho"/>
+              <w:jc w:val="center"/>
+              <w:rPr>
+                <w:rFonts w:ascii="Arial" w:hAnsi="Arial" w:cs="Arial"/>
+                <w:bCs/>
+                <w:sz w:val="18"/>
+                <w:szCs w:val="18"/>
+              </w:rPr>
+            </w:pPr>
+            <w:r>
+              <w:rPr>
+                <w:rFonts w:ascii="Arial" w:hAnsi="Arial" w:cs="Arial"/>
+                <w:bCs/>
+                <w:sz w:val="18"/>
+                <w:szCs w:val="18"/>
               </w:rPr>
               <w:t>OTAVIO</w:t>
             </w:r>
@@ -703,23 +892,25 @@
         </w:tc>
         <w:tc>
           <w:tcPr>
-            <w:tcW w:w="1276" w:type="dxa"/>
-          </w:tcPr>
-          <w:p>
-            <w:pPr>
-              <w:pStyle w:val="Cabealho"/>
-              <w:jc w:val="center"/>
-              <w:rPr>
-                <w:rFonts w:ascii="Arial" w:hAnsi="Arial" w:cs="Arial"/>
-                <w:b/>
-                <w:bCs/>
-              </w:rPr>
-            </w:pPr>
-            <w:r>
-              <w:rPr>
-                <w:rFonts w:ascii="Arial" w:hAnsi="Arial" w:cs="Arial"/>
-                <w:b/>
-                <w:bCs/>
+            <w:tcW w:w="1559" w:type="dxa"/>
+          </w:tcPr>
+          <w:p>
+            <w:pPr>
+              <w:pStyle w:val="Cabealho"/>
+              <w:jc w:val="center"/>
+              <w:rPr>
+                <w:rFonts w:ascii="Arial" w:hAnsi="Arial" w:cs="Arial"/>
+                <w:bCs/>
+                <w:sz w:val="18"/>
+                <w:szCs w:val="18"/>
+              </w:rPr>
+            </w:pPr>
+            <w:r>
+              <w:rPr>
+                <w:rFonts w:ascii="Arial" w:hAnsi="Arial" w:cs="Arial"/>
+                <w:bCs/>
+                <w:sz w:val="18"/>
+                <w:szCs w:val="18"/>
               </w:rPr>
               <w:t>OTAVIO123</w:t>
             </w:r>
@@ -727,23 +918,25 @@
         </w:tc>
         <w:tc>
           <w:tcPr>
-            <w:tcW w:w="1134" w:type="dxa"/>
-          </w:tcPr>
-          <w:p>
-            <w:pPr>
-              <w:pStyle w:val="Cabealho"/>
-              <w:jc w:val="center"/>
-              <w:rPr>
-                <w:rFonts w:ascii="Arial" w:hAnsi="Arial" w:cs="Arial"/>
-                <w:b/>
-                <w:bCs/>
-              </w:rPr>
-            </w:pPr>
-            <w:r>
-              <w:rPr>
-                <w:rFonts w:ascii="Arial" w:hAnsi="Arial" w:cs="Arial"/>
-                <w:b/>
-                <w:bCs/>
+            <w:tcW w:w="993" w:type="dxa"/>
+          </w:tcPr>
+          <w:p>
+            <w:pPr>
+              <w:pStyle w:val="Cabealho"/>
+              <w:jc w:val="center"/>
+              <w:rPr>
+                <w:rFonts w:ascii="Arial" w:hAnsi="Arial" w:cs="Arial"/>
+                <w:bCs/>
+                <w:sz w:val="18"/>
+                <w:szCs w:val="18"/>
+              </w:rPr>
+            </w:pPr>
+            <w:r>
+              <w:rPr>
+                <w:rFonts w:ascii="Arial" w:hAnsi="Arial" w:cs="Arial"/>
+                <w:bCs/>
+                <w:sz w:val="18"/>
+                <w:szCs w:val="18"/>
               </w:rPr>
               <w:t>LOGIN</w:t>
             </w:r>
@@ -751,25 +944,36 @@
         </w:tc>
         <w:tc>
           <w:tcPr>
-            <w:tcW w:w="4961" w:type="dxa"/>
-          </w:tcPr>
-          <w:p>
-            <w:pPr>
-              <w:pStyle w:val="Cabealho"/>
-              <w:jc w:val="center"/>
-              <w:rPr>
-                <w:rFonts w:ascii="Arial" w:hAnsi="Arial" w:cs="Arial"/>
-                <w:b/>
-                <w:bCs/>
-              </w:rPr>
-            </w:pPr>
-            <w:r>
-              <w:rPr>
-                <w:rFonts w:ascii="Arial" w:hAnsi="Arial" w:cs="Arial"/>
-                <w:b/>
-                <w:bCs/>
-              </w:rPr>
-              <w:t>SAIR DA TELA DE LOGIN E IR PARA A TELA INICIAL</w:t>
+            <w:tcW w:w="4677" w:type="dxa"/>
+          </w:tcPr>
+          <w:p>
+            <w:pPr>
+              <w:pStyle w:val="Cabealho"/>
+              <w:jc w:val="center"/>
+              <w:rPr>
+                <w:rFonts w:ascii="Arial" w:hAnsi="Arial" w:cs="Arial"/>
+                <w:bCs/>
+                <w:sz w:val="18"/>
+                <w:szCs w:val="18"/>
+              </w:rPr>
+            </w:pPr>
+            <w:r>
+              <w:rPr>
+                <w:rFonts w:ascii="Arial" w:hAnsi="Arial" w:cs="Arial"/>
+                <w:bCs/>
+                <w:sz w:val="18"/>
+                <w:szCs w:val="18"/>
+              </w:rPr>
+              <w:t>TELA INICIAL</w:t>
+            </w:r>
+            <w:r>
+              <w:rPr>
+                <w:rFonts w:ascii="Arial" w:hAnsi="Arial" w:cs="Arial"/>
+                <w:bCs/>
+                <w:sz w:val="18"/>
+                <w:szCs w:val="18"/>
+              </w:rPr>
+              <w:t xml:space="preserve"> DO SISTEMA</w:t>
             </w:r>
           </w:p>
         </w:tc>
@@ -788,16 +992,18 @@
               <w:jc w:val="center"/>
               <w:rPr>
                 <w:rFonts w:ascii="Arial" w:hAnsi="Arial" w:cs="Arial"/>
-                <w:b/>
-                <w:bCs/>
+                <w:bCs/>
+                <w:sz w:val="18"/>
+                <w:szCs w:val="18"/>
               </w:rPr>
             </w:pPr>
             <w:proofErr w:type="gramStart"/>
             <w:r>
               <w:rPr>
                 <w:rFonts w:ascii="Arial" w:hAnsi="Arial" w:cs="Arial"/>
-                <w:b/>
-                <w:bCs/>
+                <w:bCs/>
+                <w:sz w:val="18"/>
+                <w:szCs w:val="18"/>
               </w:rPr>
               <w:t>2</w:t>
             </w:r>
@@ -806,24 +1012,26 @@
         </w:tc>
         <w:tc>
           <w:tcPr>
-            <w:tcW w:w="992" w:type="dxa"/>
-          </w:tcPr>
-          <w:p>
-            <w:pPr>
-              <w:pStyle w:val="Cabealho"/>
-              <w:jc w:val="center"/>
-              <w:rPr>
-                <w:rFonts w:ascii="Arial" w:hAnsi="Arial" w:cs="Arial"/>
-                <w:b/>
+            <w:tcW w:w="1134" w:type="dxa"/>
+          </w:tcPr>
+          <w:p>
+            <w:pPr>
+              <w:pStyle w:val="Cabealho"/>
+              <w:jc w:val="center"/>
+              <w:rPr>
+                <w:rFonts w:ascii="Arial" w:hAnsi="Arial" w:cs="Arial"/>
                 <w:bCs/>
                 <w:color w:val="808080" w:themeColor="background1" w:themeShade="80"/>
-              </w:rPr>
-            </w:pPr>
-            <w:r>
-              <w:rPr>
-                <w:rFonts w:ascii="Arial" w:hAnsi="Arial" w:cs="Arial"/>
-                <w:b/>
-                <w:bCs/>
+                <w:sz w:val="18"/>
+                <w:szCs w:val="18"/>
+              </w:rPr>
+            </w:pPr>
+            <w:r>
+              <w:rPr>
+                <w:rFonts w:ascii="Arial" w:hAnsi="Arial" w:cs="Arial"/>
+                <w:bCs/>
+                <w:sz w:val="18"/>
+                <w:szCs w:val="18"/>
               </w:rPr>
               <w:t>OTAVIO</w:t>
             </w:r>
@@ -831,24 +1039,26 @@
         </w:tc>
         <w:tc>
           <w:tcPr>
-            <w:tcW w:w="1276" w:type="dxa"/>
-          </w:tcPr>
-          <w:p>
-            <w:pPr>
-              <w:pStyle w:val="Cabealho"/>
-              <w:jc w:val="center"/>
-              <w:rPr>
-                <w:rFonts w:ascii="Arial" w:hAnsi="Arial" w:cs="Arial"/>
-                <w:b/>
+            <w:tcW w:w="1559" w:type="dxa"/>
+          </w:tcPr>
+          <w:p>
+            <w:pPr>
+              <w:pStyle w:val="Cabealho"/>
+              <w:jc w:val="center"/>
+              <w:rPr>
+                <w:rFonts w:ascii="Arial" w:hAnsi="Arial" w:cs="Arial"/>
                 <w:bCs/>
                 <w:color w:val="808080" w:themeColor="background1" w:themeShade="80"/>
-              </w:rPr>
-            </w:pPr>
-            <w:r>
-              <w:rPr>
-                <w:rFonts w:ascii="Arial" w:hAnsi="Arial" w:cs="Arial"/>
-                <w:b/>
-                <w:bCs/>
+                <w:sz w:val="18"/>
+                <w:szCs w:val="18"/>
+              </w:rPr>
+            </w:pPr>
+            <w:r>
+              <w:rPr>
+                <w:rFonts w:ascii="Arial" w:hAnsi="Arial" w:cs="Arial"/>
+                <w:bCs/>
+                <w:sz w:val="18"/>
+                <w:szCs w:val="18"/>
               </w:rPr>
               <w:t>OTAVIO12</w:t>
             </w:r>
@@ -856,23 +1066,25 @@
         </w:tc>
         <w:tc>
           <w:tcPr>
-            <w:tcW w:w="1134" w:type="dxa"/>
-          </w:tcPr>
-          <w:p>
-            <w:pPr>
-              <w:pStyle w:val="Cabealho"/>
-              <w:jc w:val="center"/>
-              <w:rPr>
-                <w:rFonts w:ascii="Arial" w:hAnsi="Arial" w:cs="Arial"/>
-                <w:b/>
-                <w:bCs/>
-              </w:rPr>
-            </w:pPr>
-            <w:r>
-              <w:rPr>
-                <w:rFonts w:ascii="Arial" w:hAnsi="Arial" w:cs="Arial"/>
-                <w:b/>
-                <w:bCs/>
+            <w:tcW w:w="993" w:type="dxa"/>
+          </w:tcPr>
+          <w:p>
+            <w:pPr>
+              <w:pStyle w:val="Cabealho"/>
+              <w:jc w:val="center"/>
+              <w:rPr>
+                <w:rFonts w:ascii="Arial" w:hAnsi="Arial" w:cs="Arial"/>
+                <w:bCs/>
+                <w:sz w:val="18"/>
+                <w:szCs w:val="18"/>
+              </w:rPr>
+            </w:pPr>
+            <w:r>
+              <w:rPr>
+                <w:rFonts w:ascii="Arial" w:hAnsi="Arial" w:cs="Arial"/>
+                <w:bCs/>
+                <w:sz w:val="18"/>
+                <w:szCs w:val="18"/>
               </w:rPr>
               <w:t>LOGIN</w:t>
             </w:r>
@@ -880,25 +1092,36 @@
         </w:tc>
         <w:tc>
           <w:tcPr>
-            <w:tcW w:w="4961" w:type="dxa"/>
-          </w:tcPr>
-          <w:p>
-            <w:pPr>
-              <w:pStyle w:val="Cabealho"/>
-              <w:jc w:val="center"/>
-              <w:rPr>
-                <w:rFonts w:ascii="Arial" w:hAnsi="Arial" w:cs="Arial"/>
-                <w:b/>
-                <w:bCs/>
-              </w:rPr>
-            </w:pPr>
-            <w:r>
-              <w:rPr>
-                <w:rFonts w:ascii="Arial" w:hAnsi="Arial" w:cs="Arial"/>
-                <w:b/>
-                <w:bCs/>
-              </w:rPr>
-              <w:t>ERRO DADOS INFORMADOS SÃO INVÁLIDOS</w:t>
+            <w:tcW w:w="4677" w:type="dxa"/>
+          </w:tcPr>
+          <w:p>
+            <w:pPr>
+              <w:pStyle w:val="Cabealho"/>
+              <w:jc w:val="center"/>
+              <w:rPr>
+                <w:rFonts w:ascii="Arial" w:hAnsi="Arial" w:cs="Arial"/>
+                <w:bCs/>
+                <w:sz w:val="18"/>
+                <w:szCs w:val="18"/>
+              </w:rPr>
+            </w:pPr>
+            <w:r>
+              <w:rPr>
+                <w:rFonts w:ascii="Arial" w:hAnsi="Arial" w:cs="Arial"/>
+                <w:bCs/>
+                <w:sz w:val="18"/>
+                <w:szCs w:val="18"/>
+              </w:rPr>
+              <w:t xml:space="preserve">ERRO: DADOS </w:t>
+            </w:r>
+            <w:r>
+              <w:rPr>
+                <w:rFonts w:ascii="Arial" w:hAnsi="Arial" w:cs="Arial"/>
+                <w:bCs/>
+                <w:sz w:val="18"/>
+                <w:szCs w:val="18"/>
+              </w:rPr>
+              <w:t>INVÁLIDOS</w:t>
             </w:r>
           </w:p>
         </w:tc>
@@ -917,16 +1140,18 @@
               <w:jc w:val="center"/>
               <w:rPr>
                 <w:rFonts w:ascii="Arial" w:hAnsi="Arial" w:cs="Arial"/>
-                <w:b/>
-                <w:bCs/>
+                <w:bCs/>
+                <w:sz w:val="18"/>
+                <w:szCs w:val="18"/>
               </w:rPr>
             </w:pPr>
             <w:proofErr w:type="gramStart"/>
             <w:r>
               <w:rPr>
                 <w:rFonts w:ascii="Arial" w:hAnsi="Arial" w:cs="Arial"/>
-                <w:b/>
-                <w:bCs/>
+                <w:bCs/>
+                <w:sz w:val="18"/>
+                <w:szCs w:val="18"/>
               </w:rPr>
               <w:t>3</w:t>
             </w:r>
@@ -935,23 +1160,25 @@
         </w:tc>
         <w:tc>
           <w:tcPr>
-            <w:tcW w:w="992" w:type="dxa"/>
-          </w:tcPr>
-          <w:p>
-            <w:pPr>
-              <w:pStyle w:val="Cabealho"/>
-              <w:jc w:val="center"/>
-              <w:rPr>
-                <w:rFonts w:ascii="Arial" w:hAnsi="Arial" w:cs="Arial"/>
-                <w:b/>
-                <w:bCs/>
-              </w:rPr>
-            </w:pPr>
-            <w:r>
-              <w:rPr>
-                <w:rFonts w:ascii="Arial" w:hAnsi="Arial" w:cs="Arial"/>
-                <w:b/>
-                <w:bCs/>
+            <w:tcW w:w="1134" w:type="dxa"/>
+          </w:tcPr>
+          <w:p>
+            <w:pPr>
+              <w:pStyle w:val="Cabealho"/>
+              <w:jc w:val="center"/>
+              <w:rPr>
+                <w:rFonts w:ascii="Arial" w:hAnsi="Arial" w:cs="Arial"/>
+                <w:bCs/>
+                <w:sz w:val="18"/>
+                <w:szCs w:val="18"/>
+              </w:rPr>
+            </w:pPr>
+            <w:r>
+              <w:rPr>
+                <w:rFonts w:ascii="Arial" w:hAnsi="Arial" w:cs="Arial"/>
+                <w:bCs/>
+                <w:sz w:val="18"/>
+                <w:szCs w:val="18"/>
               </w:rPr>
               <w:t>USER2</w:t>
             </w:r>
@@ -959,39 +1186,51 @@
         </w:tc>
         <w:tc>
           <w:tcPr>
-            <w:tcW w:w="1276" w:type="dxa"/>
-          </w:tcPr>
-          <w:p>
-            <w:pPr>
-              <w:pStyle w:val="Cabealho"/>
-              <w:jc w:val="center"/>
-              <w:rPr>
-                <w:rFonts w:ascii="Arial" w:hAnsi="Arial" w:cs="Arial"/>
-                <w:b/>
-                <w:bCs/>
-              </w:rPr>
-            </w:pPr>
-          </w:p>
-        </w:tc>
-        <w:tc>
-          <w:tcPr>
-            <w:tcW w:w="1134" w:type="dxa"/>
-          </w:tcPr>
-          <w:p>
-            <w:pPr>
-              <w:pStyle w:val="Cabealho"/>
-              <w:jc w:val="center"/>
-              <w:rPr>
-                <w:rFonts w:ascii="Arial" w:hAnsi="Arial" w:cs="Arial"/>
-                <w:b/>
-                <w:bCs/>
-              </w:rPr>
-            </w:pPr>
-            <w:r>
-              <w:rPr>
-                <w:rFonts w:ascii="Arial" w:hAnsi="Arial" w:cs="Arial"/>
-                <w:b/>
-                <w:bCs/>
+            <w:tcW w:w="1559" w:type="dxa"/>
+          </w:tcPr>
+          <w:p>
+            <w:pPr>
+              <w:pStyle w:val="Cabealho"/>
+              <w:jc w:val="center"/>
+              <w:rPr>
+                <w:rFonts w:ascii="Arial" w:hAnsi="Arial" w:cs="Arial"/>
+                <w:bCs/>
+                <w:sz w:val="18"/>
+                <w:szCs w:val="18"/>
+              </w:rPr>
+            </w:pPr>
+            <w:r>
+              <w:rPr>
+                <w:rFonts w:ascii="Arial" w:hAnsi="Arial" w:cs="Arial"/>
+                <w:bCs/>
+                <w:sz w:val="18"/>
+                <w:szCs w:val="18"/>
+              </w:rPr>
+              <w:t>VAZIO</w:t>
+            </w:r>
+          </w:p>
+        </w:tc>
+        <w:tc>
+          <w:tcPr>
+            <w:tcW w:w="993" w:type="dxa"/>
+          </w:tcPr>
+          <w:p>
+            <w:pPr>
+              <w:pStyle w:val="Cabealho"/>
+              <w:jc w:val="center"/>
+              <w:rPr>
+                <w:rFonts w:ascii="Arial" w:hAnsi="Arial" w:cs="Arial"/>
+                <w:bCs/>
+                <w:sz w:val="18"/>
+                <w:szCs w:val="18"/>
+              </w:rPr>
+            </w:pPr>
+            <w:r>
+              <w:rPr>
+                <w:rFonts w:ascii="Arial" w:hAnsi="Arial" w:cs="Arial"/>
+                <w:bCs/>
+                <w:sz w:val="18"/>
+                <w:szCs w:val="18"/>
               </w:rPr>
               <w:t>LOGIN</w:t>
             </w:r>
@@ -999,25 +1238,27 @@
         </w:tc>
         <w:tc>
           <w:tcPr>
-            <w:tcW w:w="4961" w:type="dxa"/>
-          </w:tcPr>
-          <w:p>
-            <w:pPr>
-              <w:pStyle w:val="Cabealho"/>
-              <w:jc w:val="center"/>
-              <w:rPr>
-                <w:rFonts w:ascii="Arial" w:hAnsi="Arial" w:cs="Arial"/>
-                <w:b/>
-                <w:bCs/>
-              </w:rPr>
-            </w:pPr>
-            <w:r>
-              <w:rPr>
-                <w:rFonts w:ascii="Arial" w:hAnsi="Arial" w:cs="Arial"/>
-                <w:b/>
-                <w:bCs/>
-              </w:rPr>
-              <w:t xml:space="preserve">ERRO CAMPO OBRIGATÓRIO NÃO INSERIDO </w:t>
+            <w:tcW w:w="4677" w:type="dxa"/>
+          </w:tcPr>
+          <w:p>
+            <w:pPr>
+              <w:pStyle w:val="Cabealho"/>
+              <w:jc w:val="center"/>
+              <w:rPr>
+                <w:rFonts w:ascii="Arial" w:hAnsi="Arial" w:cs="Arial"/>
+                <w:bCs/>
+                <w:sz w:val="18"/>
+                <w:szCs w:val="18"/>
+              </w:rPr>
+            </w:pPr>
+            <w:r>
+              <w:rPr>
+                <w:rFonts w:ascii="Arial" w:hAnsi="Arial" w:cs="Arial"/>
+                <w:bCs/>
+                <w:sz w:val="18"/>
+                <w:szCs w:val="18"/>
+              </w:rPr>
+              <w:t>ERRO: CAMPO OBRIGATÓRIO EM BRANCO</w:t>
             </w:r>
           </w:p>
         </w:tc>
@@ -1036,16 +1277,18 @@
               <w:jc w:val="center"/>
               <w:rPr>
                 <w:rFonts w:ascii="Arial" w:hAnsi="Arial" w:cs="Arial"/>
-                <w:b/>
-                <w:bCs/>
+                <w:bCs/>
+                <w:sz w:val="18"/>
+                <w:szCs w:val="18"/>
               </w:rPr>
             </w:pPr>
             <w:proofErr w:type="gramStart"/>
             <w:r>
               <w:rPr>
                 <w:rFonts w:ascii="Arial" w:hAnsi="Arial" w:cs="Arial"/>
-                <w:b/>
-                <w:bCs/>
+                <w:bCs/>
+                <w:sz w:val="18"/>
+                <w:szCs w:val="18"/>
               </w:rPr>
               <w:t>4</w:t>
             </w:r>
@@ -1054,23 +1297,25 @@
         </w:tc>
         <w:tc>
           <w:tcPr>
-            <w:tcW w:w="992" w:type="dxa"/>
-          </w:tcPr>
-          <w:p>
-            <w:pPr>
-              <w:pStyle w:val="Cabealho"/>
-              <w:jc w:val="center"/>
-              <w:rPr>
-                <w:rFonts w:ascii="Arial" w:hAnsi="Arial" w:cs="Arial"/>
-                <w:b/>
-                <w:bCs/>
-              </w:rPr>
-            </w:pPr>
-            <w:r>
-              <w:rPr>
-                <w:rFonts w:ascii="Arial" w:hAnsi="Arial" w:cs="Arial"/>
-                <w:b/>
-                <w:bCs/>
+            <w:tcW w:w="1134" w:type="dxa"/>
+          </w:tcPr>
+          <w:p>
+            <w:pPr>
+              <w:pStyle w:val="Cabealho"/>
+              <w:jc w:val="center"/>
+              <w:rPr>
+                <w:rFonts w:ascii="Arial" w:hAnsi="Arial" w:cs="Arial"/>
+                <w:bCs/>
+                <w:sz w:val="18"/>
+                <w:szCs w:val="18"/>
+              </w:rPr>
+            </w:pPr>
+            <w:r>
+              <w:rPr>
+                <w:rFonts w:ascii="Arial" w:hAnsi="Arial" w:cs="Arial"/>
+                <w:bCs/>
+                <w:sz w:val="18"/>
+                <w:szCs w:val="18"/>
               </w:rPr>
               <w:t>USER3</w:t>
             </w:r>
@@ -1078,31 +1323,34 @@
         </w:tc>
         <w:tc>
           <w:tcPr>
-            <w:tcW w:w="1276" w:type="dxa"/>
-          </w:tcPr>
-          <w:p>
-            <w:pPr>
-              <w:pStyle w:val="Cabealho"/>
-              <w:jc w:val="center"/>
-              <w:rPr>
-                <w:rFonts w:ascii="Arial" w:hAnsi="Arial" w:cs="Arial"/>
-                <w:b/>
-                <w:bCs/>
-              </w:rPr>
-            </w:pPr>
-            <w:r>
-              <w:rPr>
-                <w:rFonts w:ascii="Arial" w:hAnsi="Arial" w:cs="Arial"/>
-                <w:b/>
-                <w:bCs/>
+            <w:tcW w:w="1559" w:type="dxa"/>
+          </w:tcPr>
+          <w:p>
+            <w:pPr>
+              <w:pStyle w:val="Cabealho"/>
+              <w:jc w:val="center"/>
+              <w:rPr>
+                <w:rFonts w:ascii="Arial" w:hAnsi="Arial" w:cs="Arial"/>
+                <w:bCs/>
+                <w:sz w:val="18"/>
+                <w:szCs w:val="18"/>
+              </w:rPr>
+            </w:pPr>
+            <w:r>
+              <w:rPr>
+                <w:rFonts w:ascii="Arial" w:hAnsi="Arial" w:cs="Arial"/>
+                <w:bCs/>
+                <w:sz w:val="18"/>
+                <w:szCs w:val="18"/>
               </w:rPr>
               <w:t>BEL1</w:t>
             </w:r>
             <w:r>
               <w:rPr>
                 <w:rFonts w:ascii="Arial" w:hAnsi="Arial" w:cs="Arial"/>
-                <w:b/>
-                <w:bCs/>
+                <w:bCs/>
+                <w:sz w:val="18"/>
+                <w:szCs w:val="18"/>
               </w:rPr>
               <w:t>23</w:t>
             </w:r>
@@ -1110,6 +1358,100 @@
         </w:tc>
         <w:tc>
           <w:tcPr>
+            <w:tcW w:w="993" w:type="dxa"/>
+          </w:tcPr>
+          <w:p>
+            <w:pPr>
+              <w:pStyle w:val="Cabealho"/>
+              <w:jc w:val="center"/>
+              <w:rPr>
+                <w:rFonts w:ascii="Arial" w:hAnsi="Arial" w:cs="Arial"/>
+                <w:bCs/>
+                <w:sz w:val="18"/>
+                <w:szCs w:val="18"/>
+              </w:rPr>
+            </w:pPr>
+            <w:r>
+              <w:rPr>
+                <w:rFonts w:ascii="Arial" w:hAnsi="Arial" w:cs="Arial"/>
+                <w:bCs/>
+                <w:sz w:val="18"/>
+                <w:szCs w:val="18"/>
+              </w:rPr>
+              <w:t>LOGIN</w:t>
+            </w:r>
+          </w:p>
+        </w:tc>
+        <w:tc>
+          <w:tcPr>
+            <w:tcW w:w="4677" w:type="dxa"/>
+          </w:tcPr>
+          <w:p>
+            <w:pPr>
+              <w:pStyle w:val="Cabealho"/>
+              <w:jc w:val="center"/>
+              <w:rPr>
+                <w:rFonts w:ascii="Arial" w:hAnsi="Arial" w:cs="Arial"/>
+                <w:bCs/>
+                <w:sz w:val="18"/>
+                <w:szCs w:val="18"/>
+              </w:rPr>
+            </w:pPr>
+            <w:r>
+              <w:rPr>
+                <w:rFonts w:ascii="Arial" w:hAnsi="Arial" w:cs="Arial"/>
+                <w:bCs/>
+                <w:sz w:val="18"/>
+                <w:szCs w:val="18"/>
+              </w:rPr>
+              <w:t xml:space="preserve">ERRO: </w:t>
+            </w:r>
+            <w:r>
+              <w:rPr>
+                <w:rFonts w:ascii="Arial" w:hAnsi="Arial" w:cs="Arial"/>
+                <w:bCs/>
+                <w:sz w:val="18"/>
+                <w:szCs w:val="18"/>
+              </w:rPr>
+              <w:t>USUÁRIO BLOQUEADO</w:t>
+            </w:r>
+          </w:p>
+        </w:tc>
+      </w:tr>
+      <w:tr>
+        <w:trPr>
+          <w:trHeight w:val="70"/>
+        </w:trPr>
+        <w:tc>
+          <w:tcPr>
+            <w:tcW w:w="851" w:type="dxa"/>
+          </w:tcPr>
+          <w:p>
+            <w:pPr>
+              <w:pStyle w:val="Cabealho"/>
+              <w:jc w:val="center"/>
+              <w:rPr>
+                <w:rFonts w:ascii="Arial" w:hAnsi="Arial" w:cs="Arial"/>
+                <w:bCs/>
+                <w:sz w:val="18"/>
+                <w:szCs w:val="18"/>
+              </w:rPr>
+            </w:pPr>
+            <w:proofErr w:type="gramStart"/>
+            <w:r>
+              <w:rPr>
+                <w:rFonts w:ascii="Arial" w:hAnsi="Arial" w:cs="Arial"/>
+                <w:bCs/>
+                <w:sz w:val="18"/>
+                <w:szCs w:val="18"/>
+              </w:rPr>
+              <w:t>5</w:t>
+            </w:r>
+            <w:proofErr w:type="gramEnd"/>
+          </w:p>
+        </w:tc>
+        <w:tc>
+          <w:tcPr>
             <w:tcW w:w="1134" w:type="dxa"/>
           </w:tcPr>
           <w:p>
@@ -1118,15 +1460,69 @@
               <w:jc w:val="center"/>
               <w:rPr>
                 <w:rFonts w:ascii="Arial" w:hAnsi="Arial" w:cs="Arial"/>
-                <w:b/>
-                <w:bCs/>
-              </w:rPr>
-            </w:pPr>
-            <w:r>
-              <w:rPr>
-                <w:rFonts w:ascii="Arial" w:hAnsi="Arial" w:cs="Arial"/>
-                <w:b/>
-                <w:bCs/>
+                <w:bCs/>
+                <w:sz w:val="18"/>
+                <w:szCs w:val="18"/>
+              </w:rPr>
+            </w:pPr>
+            <w:r>
+              <w:rPr>
+                <w:rFonts w:ascii="Arial" w:hAnsi="Arial" w:cs="Arial"/>
+                <w:bCs/>
+                <w:sz w:val="18"/>
+                <w:szCs w:val="18"/>
+              </w:rPr>
+              <w:t>OTAVIO</w:t>
+            </w:r>
+          </w:p>
+        </w:tc>
+        <w:tc>
+          <w:tcPr>
+            <w:tcW w:w="1559" w:type="dxa"/>
+          </w:tcPr>
+          <w:p>
+            <w:pPr>
+              <w:pStyle w:val="Cabealho"/>
+              <w:jc w:val="center"/>
+              <w:rPr>
+                <w:rFonts w:ascii="Arial" w:hAnsi="Arial" w:cs="Arial"/>
+                <w:bCs/>
+                <w:sz w:val="18"/>
+                <w:szCs w:val="18"/>
+              </w:rPr>
+            </w:pPr>
+            <w:r>
+              <w:rPr>
+                <w:rFonts w:ascii="Arial" w:hAnsi="Arial" w:cs="Arial"/>
+                <w:bCs/>
+                <w:sz w:val="18"/>
+                <w:szCs w:val="18"/>
+              </w:rPr>
+              <w:t>OTAVIO1234</w:t>
+            </w:r>
+          </w:p>
+        </w:tc>
+        <w:tc>
+          <w:tcPr>
+            <w:tcW w:w="993" w:type="dxa"/>
+          </w:tcPr>
+          <w:p>
+            <w:pPr>
+              <w:pStyle w:val="Cabealho"/>
+              <w:jc w:val="center"/>
+              <w:rPr>
+                <w:rFonts w:ascii="Arial" w:hAnsi="Arial" w:cs="Arial"/>
+                <w:bCs/>
+                <w:sz w:val="18"/>
+                <w:szCs w:val="18"/>
+              </w:rPr>
+            </w:pPr>
+            <w:r>
+              <w:rPr>
+                <w:rFonts w:ascii="Arial" w:hAnsi="Arial" w:cs="Arial"/>
+                <w:bCs/>
+                <w:sz w:val="18"/>
+                <w:szCs w:val="18"/>
               </w:rPr>
               <w:t>LOGIN</w:t>
             </w:r>
@@ -1134,34 +1530,66 @@
         </w:tc>
         <w:tc>
           <w:tcPr>
-            <w:tcW w:w="4961" w:type="dxa"/>
-          </w:tcPr>
-          <w:p>
-            <w:pPr>
-              <w:pStyle w:val="Cabealho"/>
-              <w:jc w:val="center"/>
-              <w:rPr>
-                <w:rFonts w:ascii="Arial" w:hAnsi="Arial" w:cs="Arial"/>
-                <w:b/>
-                <w:bCs/>
-              </w:rPr>
-            </w:pPr>
-            <w:r>
-              <w:rPr>
-                <w:rFonts w:ascii="Arial" w:hAnsi="Arial" w:cs="Arial"/>
-                <w:b/>
-                <w:bCs/>
-              </w:rPr>
-              <w:t xml:space="preserve">ERRO </w:t>
-            </w:r>
-            <w:r>
-              <w:rPr>
-                <w:rFonts w:ascii="Arial" w:hAnsi="Arial" w:cs="Arial"/>
-                <w:b/>
-                <w:bCs/>
-              </w:rPr>
-              <w:t>USUÁRIO BLOQUEADO</w:t>
-            </w:r>
+            <w:tcW w:w="4677" w:type="dxa"/>
+          </w:tcPr>
+          <w:p>
+            <w:pPr>
+              <w:pStyle w:val="Cabealho"/>
+              <w:jc w:val="center"/>
+              <w:rPr>
+                <w:rFonts w:ascii="Arial" w:hAnsi="Arial" w:cs="Arial"/>
+                <w:bCs/>
+                <w:sz w:val="18"/>
+                <w:szCs w:val="18"/>
+              </w:rPr>
+            </w:pPr>
+            <w:r>
+              <w:rPr>
+                <w:rFonts w:ascii="Arial" w:hAnsi="Arial" w:cs="Arial"/>
+                <w:bCs/>
+                <w:sz w:val="18"/>
+                <w:szCs w:val="18"/>
+              </w:rPr>
+              <w:t>ERRO</w:t>
+            </w:r>
+            <w:r>
+              <w:rPr>
+                <w:rFonts w:ascii="Arial" w:hAnsi="Arial" w:cs="Arial"/>
+                <w:bCs/>
+                <w:sz w:val="18"/>
+                <w:szCs w:val="18"/>
+              </w:rPr>
+              <w:t>:</w:t>
+            </w:r>
+            <w:r>
+              <w:rPr>
+                <w:rFonts w:ascii="Arial" w:hAnsi="Arial" w:cs="Arial"/>
+                <w:bCs/>
+                <w:sz w:val="18"/>
+                <w:szCs w:val="18"/>
+              </w:rPr>
+              <w:t xml:space="preserve"> </w:t>
+            </w:r>
+            <w:r>
+              <w:rPr>
+                <w:rFonts w:ascii="Arial" w:hAnsi="Arial" w:cs="Arial"/>
+                <w:color w:val="000000" w:themeColor="text1"/>
+                <w:sz w:val="18"/>
+                <w:szCs w:val="18"/>
+              </w:rPr>
+              <w:t xml:space="preserve">LIMITE MÁXIMO DE TENTATIVAS DE ACESSO COM SENHA </w:t>
+            </w:r>
+            <w:proofErr w:type="gramStart"/>
+            <w:r>
+              <w:rPr>
+                <w:rFonts w:ascii="Arial" w:hAnsi="Arial" w:cs="Arial"/>
+                <w:color w:val="000000" w:themeColor="text1"/>
+                <w:sz w:val="18"/>
+                <w:szCs w:val="18"/>
+              </w:rPr>
+              <w:t>INVÁLIDA EXCEDIDO</w:t>
+            </w:r>
+            <w:proofErr w:type="gramEnd"/>
           </w:p>
         </w:tc>
       </w:tr>
@@ -1179,72 +1607,26 @@
               <w:jc w:val="center"/>
               <w:rPr>
                 <w:rFonts w:ascii="Arial" w:hAnsi="Arial" w:cs="Arial"/>
-                <w:b/>
-                <w:bCs/>
+                <w:bCs/>
+                <w:sz w:val="18"/>
+                <w:szCs w:val="18"/>
               </w:rPr>
             </w:pPr>
             <w:proofErr w:type="gramStart"/>
             <w:r>
               <w:rPr>
                 <w:rFonts w:ascii="Arial" w:hAnsi="Arial" w:cs="Arial"/>
-                <w:b/>
-                <w:bCs/>
-              </w:rPr>
-              <w:t>5</w:t>
+                <w:bCs/>
+                <w:sz w:val="18"/>
+                <w:szCs w:val="18"/>
+              </w:rPr>
+              <w:t>6</w:t>
             </w:r>
             <w:proofErr w:type="gramEnd"/>
           </w:p>
         </w:tc>
         <w:tc>
           <w:tcPr>
-            <w:tcW w:w="992" w:type="dxa"/>
-          </w:tcPr>
-          <w:p>
-            <w:pPr>
-              <w:pStyle w:val="Cabealho"/>
-              <w:jc w:val="center"/>
-              <w:rPr>
-                <w:rFonts w:ascii="Arial" w:hAnsi="Arial" w:cs="Arial"/>
-                <w:b/>
-                <w:bCs/>
-              </w:rPr>
-            </w:pPr>
-            <w:r>
-              <w:rPr>
-                <w:rFonts w:ascii="Arial" w:hAnsi="Arial" w:cs="Arial"/>
-                <w:b/>
-                <w:bCs/>
-              </w:rPr>
-              <w:t>OTAVIO</w:t>
-            </w:r>
-          </w:p>
-        </w:tc>
-        <w:tc>
-          <w:tcPr>
-            <w:tcW w:w="1276" w:type="dxa"/>
-          </w:tcPr>
-          <w:p>
-            <w:pPr>
-              <w:pStyle w:val="Cabealho"/>
-              <w:jc w:val="center"/>
-              <w:rPr>
-                <w:rFonts w:ascii="Arial" w:hAnsi="Arial" w:cs="Arial"/>
-                <w:b/>
-                <w:bCs/>
-              </w:rPr>
-            </w:pPr>
-            <w:r>
-              <w:rPr>
-                <w:rFonts w:ascii="Arial" w:hAnsi="Arial" w:cs="Arial"/>
-                <w:b/>
-                <w:bCs/>
-              </w:rPr>
-              <w:t>OTAVIO1234</w:t>
-            </w:r>
-          </w:p>
-        </w:tc>
-        <w:tc>
-          <w:tcPr>
             <w:tcW w:w="1134" w:type="dxa"/>
           </w:tcPr>
           <w:p>
@@ -1253,15 +1635,69 @@
               <w:jc w:val="center"/>
               <w:rPr>
                 <w:rFonts w:ascii="Arial" w:hAnsi="Arial" w:cs="Arial"/>
-                <w:b/>
-                <w:bCs/>
-              </w:rPr>
-            </w:pPr>
-            <w:r>
-              <w:rPr>
-                <w:rFonts w:ascii="Arial" w:hAnsi="Arial" w:cs="Arial"/>
-                <w:b/>
-                <w:bCs/>
+                <w:bCs/>
+                <w:sz w:val="18"/>
+                <w:szCs w:val="18"/>
+              </w:rPr>
+            </w:pPr>
+            <w:r>
+              <w:rPr>
+                <w:rFonts w:ascii="Arial" w:hAnsi="Arial" w:cs="Arial"/>
+                <w:bCs/>
+                <w:sz w:val="18"/>
+                <w:szCs w:val="18"/>
+              </w:rPr>
+              <w:t>VAZIO</w:t>
+            </w:r>
+          </w:p>
+        </w:tc>
+        <w:tc>
+          <w:tcPr>
+            <w:tcW w:w="1559" w:type="dxa"/>
+          </w:tcPr>
+          <w:p>
+            <w:pPr>
+              <w:pStyle w:val="Cabealho"/>
+              <w:jc w:val="center"/>
+              <w:rPr>
+                <w:rFonts w:ascii="Arial" w:hAnsi="Arial" w:cs="Arial"/>
+                <w:bCs/>
+                <w:sz w:val="18"/>
+                <w:szCs w:val="18"/>
+              </w:rPr>
+            </w:pPr>
+            <w:r>
+              <w:rPr>
+                <w:rFonts w:ascii="Arial" w:hAnsi="Arial" w:cs="Arial"/>
+                <w:bCs/>
+                <w:sz w:val="18"/>
+                <w:szCs w:val="18"/>
+              </w:rPr>
+              <w:t>VAZIO</w:t>
+            </w:r>
+          </w:p>
+        </w:tc>
+        <w:tc>
+          <w:tcPr>
+            <w:tcW w:w="993" w:type="dxa"/>
+          </w:tcPr>
+          <w:p>
+            <w:pPr>
+              <w:pStyle w:val="Cabealho"/>
+              <w:jc w:val="center"/>
+              <w:rPr>
+                <w:rFonts w:ascii="Arial" w:hAnsi="Arial" w:cs="Arial"/>
+                <w:bCs/>
+                <w:sz w:val="18"/>
+                <w:szCs w:val="18"/>
+              </w:rPr>
+            </w:pPr>
+            <w:r>
+              <w:rPr>
+                <w:rFonts w:ascii="Arial" w:hAnsi="Arial" w:cs="Arial"/>
+                <w:bCs/>
+                <w:sz w:val="18"/>
+                <w:szCs w:val="18"/>
               </w:rPr>
               <w:t>LOGIN</w:t>
             </w:r>
@@ -1269,170 +1705,36 @@
         </w:tc>
         <w:tc>
           <w:tcPr>
-            <w:tcW w:w="4961" w:type="dxa"/>
-          </w:tcPr>
-          <w:p>
-            <w:pPr>
-              <w:pStyle w:val="Cabealho"/>
-              <w:jc w:val="center"/>
-              <w:rPr>
-                <w:rFonts w:ascii="Arial" w:hAnsi="Arial" w:cs="Arial"/>
-                <w:b/>
-                <w:bCs/>
-              </w:rPr>
-            </w:pPr>
-            <w:r>
-              <w:rPr>
-                <w:rFonts w:ascii="Arial" w:hAnsi="Arial" w:cs="Arial"/>
-                <w:b/>
-                <w:bCs/>
-              </w:rPr>
-              <w:t xml:space="preserve">ERRO </w:t>
-            </w:r>
-            <w:r>
-              <w:rPr>
-                <w:rFonts w:ascii="Arial" w:hAnsi="Arial" w:cs="Arial"/>
-                <w:b/>
-                <w:color w:val="000000" w:themeColor="text1"/>
-              </w:rPr>
-              <w:t xml:space="preserve">LIMITE MÁXIMO DE TENTATIVAS DE ACESSO COM SENHA </w:t>
-            </w:r>
-            <w:proofErr w:type="gramStart"/>
-            <w:r>
-              <w:rPr>
-                <w:rFonts w:ascii="Arial" w:hAnsi="Arial" w:cs="Arial"/>
-                <w:b/>
-                <w:color w:val="000000" w:themeColor="text1"/>
-              </w:rPr>
-              <w:t>INVÁLIDA EXCEDIDO</w:t>
-            </w:r>
-            <w:proofErr w:type="gramEnd"/>
-          </w:p>
-        </w:tc>
-      </w:tr>
-      <w:tr>
-        <w:trPr>
-          <w:trHeight w:val="189"/>
-        </w:trPr>
-        <w:tc>
-          <w:tcPr>
-            <w:tcW w:w="851" w:type="dxa"/>
-          </w:tcPr>
-          <w:p>
-            <w:pPr>
-              <w:pStyle w:val="Cabealho"/>
-              <w:jc w:val="center"/>
-              <w:rPr>
-                <w:rFonts w:ascii="Arial" w:hAnsi="Arial" w:cs="Arial"/>
-                <w:b/>
-                <w:bCs/>
-              </w:rPr>
-            </w:pPr>
-            <w:proofErr w:type="gramStart"/>
-            <w:r>
-              <w:rPr>
-                <w:rFonts w:ascii="Arial" w:hAnsi="Arial" w:cs="Arial"/>
-                <w:b/>
-                <w:bCs/>
-              </w:rPr>
-              <w:t>6</w:t>
-            </w:r>
-            <w:proofErr w:type="gramEnd"/>
-          </w:p>
-        </w:tc>
-        <w:tc>
-          <w:tcPr>
-            <w:tcW w:w="992" w:type="dxa"/>
-          </w:tcPr>
-          <w:p>
-            <w:pPr>
-              <w:pStyle w:val="Cabealho"/>
-              <w:jc w:val="center"/>
-              <w:rPr>
-                <w:rFonts w:ascii="Arial" w:hAnsi="Arial" w:cs="Arial"/>
-                <w:b/>
-                <w:bCs/>
-              </w:rPr>
-            </w:pPr>
-            <w:r>
-              <w:rPr>
-                <w:rFonts w:ascii="Arial" w:hAnsi="Arial" w:cs="Arial"/>
-                <w:b/>
-                <w:bCs/>
-              </w:rPr>
-              <w:t>-</w:t>
-            </w:r>
-          </w:p>
-        </w:tc>
-        <w:tc>
-          <w:tcPr>
-            <w:tcW w:w="1276" w:type="dxa"/>
-          </w:tcPr>
-          <w:p>
-            <w:pPr>
-              <w:pStyle w:val="Cabealho"/>
-              <w:jc w:val="center"/>
-              <w:rPr>
-                <w:rFonts w:ascii="Arial" w:hAnsi="Arial" w:cs="Arial"/>
-                <w:b/>
-                <w:bCs/>
-              </w:rPr>
-            </w:pPr>
-            <w:r>
-              <w:rPr>
-                <w:rFonts w:ascii="Arial" w:hAnsi="Arial" w:cs="Arial"/>
-                <w:b/>
-                <w:bCs/>
-              </w:rPr>
-              <w:t>-</w:t>
-            </w:r>
-          </w:p>
-        </w:tc>
-        <w:tc>
-          <w:tcPr>
-            <w:tcW w:w="1134" w:type="dxa"/>
-          </w:tcPr>
-          <w:p>
-            <w:pPr>
-              <w:pStyle w:val="Cabealho"/>
-              <w:jc w:val="center"/>
-              <w:rPr>
-                <w:rFonts w:ascii="Arial" w:hAnsi="Arial" w:cs="Arial"/>
-                <w:b/>
-                <w:bCs/>
-              </w:rPr>
-            </w:pPr>
-            <w:r>
-              <w:rPr>
-                <w:rFonts w:ascii="Arial" w:hAnsi="Arial" w:cs="Arial"/>
-                <w:b/>
-                <w:bCs/>
-              </w:rPr>
-              <w:t>LOGIN</w:t>
-            </w:r>
-          </w:p>
-        </w:tc>
-        <w:tc>
-          <w:tcPr>
-            <w:tcW w:w="4961" w:type="dxa"/>
-          </w:tcPr>
-          <w:p>
-            <w:pPr>
-              <w:pStyle w:val="Cabealho"/>
-              <w:jc w:val="center"/>
-              <w:rPr>
-                <w:rFonts w:ascii="Arial" w:hAnsi="Arial" w:cs="Arial"/>
-                <w:b/>
-                <w:bCs/>
-              </w:rPr>
-            </w:pPr>
-            <w:r>
-              <w:rPr>
-                <w:rFonts w:ascii="Arial" w:hAnsi="Arial" w:cs="Arial"/>
-                <w:b/>
-                <w:bCs/>
-              </w:rPr>
-              <w:t>ERRO CAMPO EM BRANCO</w:t>
+            <w:tcW w:w="4677" w:type="dxa"/>
+          </w:tcPr>
+          <w:p>
+            <w:pPr>
+              <w:pStyle w:val="Cabealho"/>
+              <w:jc w:val="center"/>
+              <w:rPr>
+                <w:rFonts w:ascii="Arial" w:hAnsi="Arial" w:cs="Arial"/>
+                <w:bCs/>
+                <w:sz w:val="18"/>
+                <w:szCs w:val="18"/>
+              </w:rPr>
+            </w:pPr>
+            <w:r>
+              <w:rPr>
+                <w:rFonts w:ascii="Arial" w:hAnsi="Arial" w:cs="Arial"/>
+                <w:bCs/>
+                <w:sz w:val="18"/>
+                <w:szCs w:val="18"/>
+              </w:rPr>
+              <w:t>ERRO</w:t>
+            </w:r>
+            <w:r>
+              <w:rPr>
+                <w:rFonts w:ascii="Arial" w:hAnsi="Arial" w:cs="Arial"/>
+                <w:bCs/>
+                <w:sz w:val="18"/>
+                <w:szCs w:val="18"/>
+              </w:rPr>
+              <w:t>: CAMPOS OBRIGATÓRIOS EM BRANCO</w:t>
             </w:r>
           </w:p>
         </w:tc>

</xml_diff>

<commit_message>
Casos de testes reaplicados
</commit_message>
<xml_diff>
--- a/4.4 Caso de Teste - UC-01 Login.docx
+++ b/4.4 Caso de Teste - UC-01 Login.docx
@@ -2041,8 +2041,6 @@
               </w:rPr>
               <w:t>0</w:t>
             </w:r>
-            <w:bookmarkStart w:id="0" w:name="_GoBack"/>
-            <w:bookmarkEnd w:id="0"/>
           </w:p>
         </w:tc>
         <w:tc>
@@ -2059,6 +2057,16 @@
                 <w:bCs/>
               </w:rPr>
             </w:pPr>
+            <w:proofErr w:type="spellStart"/>
+            <w:r>
+              <w:rPr>
+                <w:rFonts w:ascii="Arial" w:hAnsi="Arial" w:cs="Arial"/>
+                <w:b/>
+                <w:bCs/>
+              </w:rPr>
+              <w:t>Rafaella</w:t>
+            </w:r>
+            <w:proofErr w:type="spellEnd"/>
           </w:p>
         </w:tc>
         <w:tc>
@@ -2075,6 +2083,14 @@
                 <w:bCs/>
               </w:rPr>
             </w:pPr>
+            <w:r>
+              <w:rPr>
+                <w:rFonts w:ascii="Arial" w:hAnsi="Arial" w:cs="Arial"/>
+                <w:b/>
+                <w:bCs/>
+              </w:rPr>
+              <w:t>06/08/2015</w:t>
+            </w:r>
           </w:p>
         </w:tc>
         <w:tc>
@@ -2091,6 +2107,16 @@
                 <w:bCs/>
               </w:rPr>
             </w:pPr>
+            <w:proofErr w:type="spellStart"/>
+            <w:r>
+              <w:rPr>
+                <w:rFonts w:ascii="Arial" w:hAnsi="Arial" w:cs="Arial"/>
+                <w:b/>
+                <w:bCs/>
+              </w:rPr>
+              <w:t>Rafaella</w:t>
+            </w:r>
+            <w:proofErr w:type="spellEnd"/>
           </w:p>
         </w:tc>
         <w:tc>
@@ -2107,6 +2133,16 @@
                 <w:bCs/>
               </w:rPr>
             </w:pPr>
+            <w:proofErr w:type="gramStart"/>
+            <w:r>
+              <w:rPr>
+                <w:rFonts w:ascii="Arial" w:hAnsi="Arial" w:cs="Arial"/>
+                <w:b/>
+                <w:bCs/>
+              </w:rPr>
+              <w:t>0</w:t>
+            </w:r>
+            <w:proofErr w:type="gramEnd"/>
           </w:p>
         </w:tc>
       </w:tr>
@@ -2118,6 +2154,8 @@
           <w:sz w:val="6"/>
         </w:rPr>
       </w:pPr>
+      <w:bookmarkStart w:id="0" w:name="_GoBack"/>
+      <w:bookmarkEnd w:id="0"/>
     </w:p>
     <w:sectPr>
       <w:headerReference w:type="even" r:id="rId9"/>
@@ -3780,7 +3818,7 @@
 </file>
 
 <file path=customXml/itemProps1.xml><?xml version="1.0" encoding="utf-8"?>
-<ds:datastoreItem xmlns:ds="http://schemas.openxmlformats.org/officeDocument/2006/customXml" ds:itemID="{59BDE1C6-1F8A-42C9-B021-ACD3F09C82AC}">
+<ds:datastoreItem xmlns:ds="http://schemas.openxmlformats.org/officeDocument/2006/customXml" ds:itemID="{E1D7EF8B-828F-47A3-8081-7026E635EC8C}">
   <ds:schemaRefs>
     <ds:schemaRef ds:uri="http://schemas.openxmlformats.org/officeDocument/2006/bibliography"/>
   </ds:schemaRefs>

</xml_diff>

<commit_message>
Depurado por + reaplicação de teste 09
</commit_message>
<xml_diff>
--- a/4.4 Caso de Teste - UC-01 Login.docx
+++ b/4.4 Caso de Teste - UC-01 Login.docx
@@ -372,17 +372,8 @@
                 <w:rFonts w:ascii="Arial" w:hAnsi="Arial" w:cs="Arial"/>
                 <w:b/>
               </w:rPr>
-              <w:t xml:space="preserve">ENTRADA </w:t>
-            </w:r>
-            <w:proofErr w:type="gramStart"/>
-            <w:r>
-              <w:rPr>
-                <w:rFonts w:ascii="Arial" w:hAnsi="Arial" w:cs="Arial"/>
-                <w:b/>
-              </w:rPr>
-              <w:t>1</w:t>
-            </w:r>
-            <w:proofErr w:type="gramEnd"/>
+              <w:t>ENTRADA 1</w:t>
+            </w:r>
           </w:p>
         </w:tc>
         <w:tc>
@@ -408,17 +399,8 @@
                 <w:rFonts w:ascii="Arial" w:hAnsi="Arial" w:cs="Arial"/>
                 <w:b/>
               </w:rPr>
-              <w:t xml:space="preserve">ENTRADA </w:t>
-            </w:r>
-            <w:proofErr w:type="gramStart"/>
-            <w:r>
-              <w:rPr>
-                <w:rFonts w:ascii="Arial" w:hAnsi="Arial" w:cs="Arial"/>
-                <w:b/>
-              </w:rPr>
-              <w:t>2</w:t>
-            </w:r>
-            <w:proofErr w:type="gramEnd"/>
+              <w:t>ENTRADA 2</w:t>
+            </w:r>
           </w:p>
         </w:tc>
         <w:tc>
@@ -444,17 +426,8 @@
                 <w:rFonts w:ascii="Arial" w:hAnsi="Arial" w:cs="Arial"/>
                 <w:b/>
               </w:rPr>
-              <w:t xml:space="preserve">ENTRADA </w:t>
-            </w:r>
-            <w:proofErr w:type="gramStart"/>
-            <w:r>
-              <w:rPr>
-                <w:rFonts w:ascii="Arial" w:hAnsi="Arial" w:cs="Arial"/>
-                <w:b/>
-              </w:rPr>
-              <w:t>3</w:t>
-            </w:r>
-            <w:proofErr w:type="gramEnd"/>
+              <w:t>ENTRADA 3</w:t>
+            </w:r>
           </w:p>
         </w:tc>
       </w:tr>
@@ -917,7 +890,6 @@
                 <w:szCs w:val="18"/>
               </w:rPr>
             </w:pPr>
-            <w:proofErr w:type="gramStart"/>
             <w:r>
               <w:rPr>
                 <w:rFonts w:ascii="Arial" w:hAnsi="Arial" w:cs="Arial"/>
@@ -927,7 +899,6 @@
               </w:rPr>
               <w:t>1</w:t>
             </w:r>
-            <w:proofErr w:type="gramEnd"/>
           </w:p>
         </w:tc>
         <w:tc>
@@ -1059,7 +1030,6 @@
                 <w:szCs w:val="18"/>
               </w:rPr>
             </w:pPr>
-            <w:proofErr w:type="gramStart"/>
             <w:r>
               <w:rPr>
                 <w:rFonts w:ascii="Arial" w:hAnsi="Arial" w:cs="Arial"/>
@@ -1069,7 +1039,6 @@
               </w:rPr>
               <w:t>2</w:t>
             </w:r>
-            <w:proofErr w:type="gramEnd"/>
           </w:p>
         </w:tc>
         <w:tc>
@@ -1210,7 +1179,6 @@
                 <w:szCs w:val="18"/>
               </w:rPr>
             </w:pPr>
-            <w:proofErr w:type="gramStart"/>
             <w:r>
               <w:rPr>
                 <w:rFonts w:ascii="Arial" w:hAnsi="Arial" w:cs="Arial"/>
@@ -1220,7 +1188,6 @@
               </w:rPr>
               <w:t>3</w:t>
             </w:r>
-            <w:proofErr w:type="gramEnd"/>
           </w:p>
         </w:tc>
         <w:tc>
@@ -1365,7 +1332,6 @@
                 <w:szCs w:val="18"/>
               </w:rPr>
             </w:pPr>
-            <w:proofErr w:type="gramStart"/>
             <w:r>
               <w:rPr>
                 <w:rFonts w:ascii="Arial" w:hAnsi="Arial" w:cs="Arial"/>
@@ -1375,7 +1341,6 @@
               </w:rPr>
               <w:t>4</w:t>
             </w:r>
-            <w:proofErr w:type="gramEnd"/>
           </w:p>
         </w:tc>
         <w:tc>
@@ -1511,7 +1476,6 @@
                 <w:szCs w:val="18"/>
               </w:rPr>
             </w:pPr>
-            <w:proofErr w:type="gramStart"/>
             <w:r>
               <w:rPr>
                 <w:rFonts w:ascii="Arial" w:hAnsi="Arial" w:cs="Arial"/>
@@ -1521,7 +1485,6 @@
               </w:rPr>
               <w:t>5</w:t>
             </w:r>
-            <w:proofErr w:type="gramEnd"/>
           </w:p>
         </w:tc>
         <w:tc>
@@ -1733,7 +1696,6 @@
                 <w:b/>
               </w:rPr>
             </w:pPr>
-            <w:proofErr w:type="gramStart"/>
             <w:r>
               <w:rPr>
                 <w:rFonts w:ascii="Arial" w:hAnsi="Arial" w:cs="Arial"/>
@@ -1741,7 +1703,6 @@
               </w:rPr>
               <w:t>por</w:t>
             </w:r>
-            <w:proofErr w:type="gramEnd"/>
           </w:p>
         </w:tc>
         <w:tc>
@@ -1778,21 +1739,12 @@
                 <w:b/>
               </w:rPr>
             </w:pPr>
-            <w:proofErr w:type="gramStart"/>
-            <w:r>
-              <w:rPr>
-                <w:rFonts w:ascii="Arial" w:hAnsi="Arial" w:cs="Arial"/>
-                <w:b/>
-              </w:rPr>
-              <w:t>de</w:t>
-            </w:r>
-            <w:proofErr w:type="gramEnd"/>
-            <w:r>
-              <w:rPr>
-                <w:rFonts w:ascii="Arial" w:hAnsi="Arial" w:cs="Arial"/>
-                <w:b/>
-              </w:rPr>
-              <w:t xml:space="preserve"> falhas</w:t>
+            <w:r>
+              <w:rPr>
+                <w:rFonts w:ascii="Arial" w:hAnsi="Arial" w:cs="Arial"/>
+                <w:b/>
+              </w:rPr>
+              <w:t>de falhas</w:t>
             </w:r>
           </w:p>
         </w:tc>
@@ -1856,7 +1808,6 @@
                 <w:b/>
               </w:rPr>
             </w:pPr>
-            <w:proofErr w:type="gramStart"/>
             <w:r>
               <w:rPr>
                 <w:rFonts w:ascii="Arial" w:hAnsi="Arial" w:cs="Arial"/>
@@ -1864,7 +1815,6 @@
               </w:rPr>
               <w:t>em</w:t>
             </w:r>
-            <w:proofErr w:type="gramEnd"/>
           </w:p>
         </w:tc>
         <w:tc>
@@ -1901,7 +1851,6 @@
                 <w:b/>
               </w:rPr>
             </w:pPr>
-            <w:proofErr w:type="gramStart"/>
             <w:r>
               <w:rPr>
                 <w:rFonts w:ascii="Arial" w:hAnsi="Arial" w:cs="Arial"/>
@@ -1909,7 +1858,6 @@
               </w:rPr>
               <w:t>por</w:t>
             </w:r>
-            <w:proofErr w:type="gramEnd"/>
           </w:p>
         </w:tc>
         <w:tc>
@@ -1946,21 +1894,12 @@
                 <w:b/>
               </w:rPr>
             </w:pPr>
-            <w:proofErr w:type="gramStart"/>
-            <w:r>
-              <w:rPr>
-                <w:rFonts w:ascii="Arial" w:hAnsi="Arial" w:cs="Arial"/>
-                <w:b/>
-              </w:rPr>
-              <w:t>de</w:t>
-            </w:r>
-            <w:proofErr w:type="gramEnd"/>
-            <w:r>
-              <w:rPr>
-                <w:rFonts w:ascii="Arial" w:hAnsi="Arial" w:cs="Arial"/>
-                <w:b/>
-              </w:rPr>
-              <w:t xml:space="preserve"> falhas</w:t>
+            <w:r>
+              <w:rPr>
+                <w:rFonts w:ascii="Arial" w:hAnsi="Arial" w:cs="Arial"/>
+                <w:b/>
+              </w:rPr>
+              <w:t>de falhas</w:t>
             </w:r>
           </w:p>
         </w:tc>
@@ -2057,16 +1996,16 @@
                 <w:bCs/>
               </w:rPr>
             </w:pPr>
-            <w:proofErr w:type="spellStart"/>
-            <w:r>
-              <w:rPr>
-                <w:rFonts w:ascii="Arial" w:hAnsi="Arial" w:cs="Arial"/>
-                <w:b/>
-                <w:bCs/>
-              </w:rPr>
-              <w:t>Rafaella</w:t>
-            </w:r>
-            <w:proofErr w:type="spellEnd"/>
+            <w:r>
+              <w:rPr>
+                <w:rFonts w:ascii="Arial" w:hAnsi="Arial" w:cs="Arial"/>
+                <w:b/>
+                <w:bCs/>
+              </w:rPr>
+              <w:t>Otavio</w:t>
+            </w:r>
+            <w:bookmarkStart w:id="0" w:name="_GoBack"/>
+            <w:bookmarkEnd w:id="0"/>
           </w:p>
         </w:tc>
         <w:tc>
@@ -2154,8 +2093,6 @@
           <w:sz w:val="6"/>
         </w:rPr>
       </w:pPr>
-      <w:bookmarkStart w:id="0" w:name="_GoBack"/>
-      <w:bookmarkEnd w:id="0"/>
     </w:p>
     <w:sectPr>
       <w:headerReference w:type="even" r:id="rId9"/>
@@ -3818,7 +3755,7 @@
 </file>
 
 <file path=customXml/itemProps1.xml><?xml version="1.0" encoding="utf-8"?>
-<ds:datastoreItem xmlns:ds="http://schemas.openxmlformats.org/officeDocument/2006/customXml" ds:itemID="{E1D7EF8B-828F-47A3-8081-7026E635EC8C}">
+<ds:datastoreItem xmlns:ds="http://schemas.openxmlformats.org/officeDocument/2006/customXml" ds:itemID="{46D182AE-D4B2-4C0F-BE6B-E3CCC1A785FB}">
   <ds:schemaRefs>
     <ds:schemaRef ds:uri="http://schemas.openxmlformats.org/officeDocument/2006/bibliography"/>
   </ds:schemaRefs>

</xml_diff>